<commit_message>
updated rep lab 2
</commit_message>
<xml_diff>
--- a/Krechko/2/rep/лаб 2 миапр отчет Кречко.docx
+++ b/Krechko/2/rep/лаб 2 миапр отчет Кречко.docx
@@ -143,7 +143,6 @@
           <w:rFonts w:ascii="Times New Roman" w:hAnsi="Times New Roman" w:cs="Times New Roman"/>
           <w:sz w:val="26"/>
           <w:szCs w:val="26"/>
-          <w:lang w:val="ru-RU"/>
         </w:rPr>
       </w:pPr>
       <w:r>
@@ -152,16 +151,26 @@
           <w:sz w:val="26"/>
           <w:szCs w:val="26"/>
         </w:rPr>
-        <w:t>Лабораторная работа №</w:t>
-      </w:r>
-      <w:r>
+        <w:t>Лабораторная работа №2</w:t>
+      </w:r>
+    </w:p>
+    <w:p>
+      <w:pPr>
+        <w:contextualSpacing/>
+        <w:jc w:val="center"/>
         <w:rPr>
           <w:rFonts w:ascii="Times New Roman" w:hAnsi="Times New Roman" w:cs="Times New Roman"/>
           <w:sz w:val="26"/>
           <w:szCs w:val="26"/>
-          <w:lang w:val="ru-RU"/>
-        </w:rPr>
-        <w:t>2</w:t>
+        </w:rPr>
+      </w:pPr>
+      <w:r>
+        <w:rPr>
+          <w:rFonts w:ascii="Times New Roman" w:hAnsi="Times New Roman" w:cs="Times New Roman"/>
+          <w:sz w:val="26"/>
+          <w:szCs w:val="26"/>
+        </w:rPr>
+        <w:t>за 1 семестр</w:t>
       </w:r>
     </w:p>
     <w:p>
@@ -180,7 +189,7 @@
           <w:sz w:val="26"/>
           <w:szCs w:val="26"/>
         </w:rPr>
-        <w:t>за 1 семестр</w:t>
+        <w:t>По дисциплине: «МиАПР»</w:t>
       </w:r>
     </w:p>
     <w:p>
@@ -199,75 +208,72 @@
           <w:sz w:val="26"/>
           <w:szCs w:val="26"/>
         </w:rPr>
-        <w:t>По дисциплине: «МиАПР»</w:t>
-      </w:r>
-    </w:p>
-    <w:p>
-      <w:pPr>
-        <w:contextualSpacing/>
-        <w:jc w:val="center"/>
+        <w:t xml:space="preserve">Тема: «Линейная искусственная нейронная сеть. </w:t>
+      </w:r>
+      <w:proofErr w:type="spellStart"/>
+      <w:r>
         <w:rPr>
           <w:rFonts w:ascii="Times New Roman" w:hAnsi="Times New Roman" w:cs="Times New Roman"/>
           <w:sz w:val="26"/>
           <w:szCs w:val="26"/>
         </w:rPr>
-      </w:pPr>
+        <w:t>Адаптивынй</w:t>
+      </w:r>
+      <w:proofErr w:type="spellEnd"/>
       <w:r>
         <w:rPr>
           <w:rFonts w:ascii="Times New Roman" w:hAnsi="Times New Roman" w:cs="Times New Roman"/>
           <w:sz w:val="26"/>
           <w:szCs w:val="26"/>
         </w:rPr>
-        <w:t>Тема: «</w:t>
-      </w:r>
+        <w:t xml:space="preserve"> шаг </w:t>
+      </w:r>
+      <w:proofErr w:type="gramStart"/>
       <w:r>
         <w:rPr>
           <w:rFonts w:ascii="Times New Roman" w:hAnsi="Times New Roman" w:cs="Times New Roman"/>
           <w:sz w:val="26"/>
           <w:szCs w:val="26"/>
-          <w:lang w:val="ru-RU"/>
-        </w:rPr>
-        <w:t xml:space="preserve">Линейная искусственная нейронная сеть. </w:t>
-      </w:r>
-      <w:proofErr w:type="spellStart"/>
-      <w:r>
+        </w:rPr>
+        <w:t>обучения »</w:t>
+      </w:r>
+      <w:proofErr w:type="gramEnd"/>
+    </w:p>
+    <w:p>
+      <w:pPr>
         <w:rPr>
           <w:rFonts w:ascii="Times New Roman" w:hAnsi="Times New Roman" w:cs="Times New Roman"/>
           <w:sz w:val="26"/>
           <w:szCs w:val="26"/>
-          <w:lang w:val="ru-RU"/>
-        </w:rPr>
-        <w:t>Адаптивынй</w:t>
-      </w:r>
-      <w:proofErr w:type="spellEnd"/>
-      <w:r>
+        </w:rPr>
+      </w:pPr>
+    </w:p>
+    <w:p>
+      <w:pPr>
         <w:rPr>
           <w:rFonts w:ascii="Times New Roman" w:hAnsi="Times New Roman" w:cs="Times New Roman"/>
           <w:sz w:val="26"/>
           <w:szCs w:val="26"/>
-          <w:lang w:val="ru-RU"/>
-        </w:rPr>
-        <w:t xml:space="preserve"> шаг </w:t>
-      </w:r>
-      <w:proofErr w:type="gramStart"/>
-      <w:r>
+        </w:rPr>
+      </w:pPr>
+    </w:p>
+    <w:p>
+      <w:pPr>
         <w:rPr>
           <w:rFonts w:ascii="Times New Roman" w:hAnsi="Times New Roman" w:cs="Times New Roman"/>
           <w:sz w:val="26"/>
           <w:szCs w:val="26"/>
-          <w:lang w:val="ru-RU"/>
-        </w:rPr>
-        <w:t xml:space="preserve">обучения </w:t>
-      </w:r>
-      <w:r>
+        </w:rPr>
+      </w:pPr>
+    </w:p>
+    <w:p>
+      <w:pPr>
         <w:rPr>
           <w:rFonts w:ascii="Times New Roman" w:hAnsi="Times New Roman" w:cs="Times New Roman"/>
           <w:sz w:val="26"/>
           <w:szCs w:val="26"/>
         </w:rPr>
-        <w:t>»</w:t>
-      </w:r>
-      <w:proofErr w:type="gramEnd"/>
+      </w:pPr>
     </w:p>
     <w:p>
       <w:pPr>
@@ -298,39 +304,41 @@
     </w:p>
     <w:p>
       <w:pPr>
+        <w:contextualSpacing/>
+        <w:jc w:val="right"/>
         <w:rPr>
           <w:rFonts w:ascii="Times New Roman" w:hAnsi="Times New Roman" w:cs="Times New Roman"/>
           <w:sz w:val="26"/>
           <w:szCs w:val="26"/>
         </w:rPr>
       </w:pPr>
-    </w:p>
-    <w:p>
-      <w:pPr>
+      <w:r>
         <w:rPr>
           <w:rFonts w:ascii="Times New Roman" w:hAnsi="Times New Roman" w:cs="Times New Roman"/>
           <w:sz w:val="26"/>
           <w:szCs w:val="26"/>
         </w:rPr>
-      </w:pPr>
-    </w:p>
-    <w:p>
-      <w:pPr>
+        <w:t>Выполнил:</w:t>
+      </w:r>
+    </w:p>
+    <w:p>
+      <w:pPr>
+        <w:contextualSpacing/>
+        <w:jc w:val="right"/>
         <w:rPr>
           <w:rFonts w:ascii="Times New Roman" w:hAnsi="Times New Roman" w:cs="Times New Roman"/>
           <w:sz w:val="26"/>
           <w:szCs w:val="26"/>
         </w:rPr>
       </w:pPr>
-    </w:p>
-    <w:p>
-      <w:pPr>
+      <w:r>
         <w:rPr>
           <w:rFonts w:ascii="Times New Roman" w:hAnsi="Times New Roman" w:cs="Times New Roman"/>
           <w:sz w:val="26"/>
           <w:szCs w:val="26"/>
         </w:rPr>
-      </w:pPr>
+        <w:t>Студент 2 курса</w:t>
+      </w:r>
     </w:p>
     <w:p>
       <w:pPr>
@@ -348,7 +356,7 @@
           <w:sz w:val="26"/>
           <w:szCs w:val="26"/>
         </w:rPr>
-        <w:t>Выполнил:</w:t>
+        <w:t>Группы ПО-4(1)</w:t>
       </w:r>
     </w:p>
     <w:p>
@@ -367,7 +375,7 @@
           <w:sz w:val="26"/>
           <w:szCs w:val="26"/>
         </w:rPr>
-        <w:t>Студент 2 курса</w:t>
+        <w:t>Кречко К. А.</w:t>
       </w:r>
     </w:p>
     <w:p>
@@ -386,24 +394,26 @@
           <w:sz w:val="26"/>
           <w:szCs w:val="26"/>
         </w:rPr>
-        <w:t>Группы ПО-</w:t>
-      </w:r>
-      <w:r>
+        <w:t>Проверил:</w:t>
+      </w:r>
+    </w:p>
+    <w:p>
+      <w:pPr>
+        <w:contextualSpacing/>
+        <w:jc w:val="right"/>
         <w:rPr>
           <w:rFonts w:ascii="Times New Roman" w:hAnsi="Times New Roman" w:cs="Times New Roman"/>
           <w:sz w:val="26"/>
           <w:szCs w:val="26"/>
-          <w:lang w:val="ru-RU"/>
-        </w:rPr>
-        <w:t>4</w:t>
-      </w:r>
+        </w:rPr>
+      </w:pPr>
       <w:r>
         <w:rPr>
           <w:rFonts w:ascii="Times New Roman" w:hAnsi="Times New Roman" w:cs="Times New Roman"/>
           <w:sz w:val="26"/>
           <w:szCs w:val="26"/>
         </w:rPr>
-        <w:t>(1)</w:t>
+        <w:t>Крощенко А.А.</w:t>
       </w:r>
     </w:p>
     <w:p>
@@ -414,18 +424,19 @@
           <w:rFonts w:ascii="Times New Roman" w:hAnsi="Times New Roman" w:cs="Times New Roman"/>
           <w:sz w:val="26"/>
           <w:szCs w:val="26"/>
-          <w:lang w:val="ru-RU"/>
-        </w:rPr>
-      </w:pPr>
-      <w:r>
+        </w:rPr>
+      </w:pPr>
+    </w:p>
+    <w:p>
+      <w:pPr>
+        <w:contextualSpacing/>
+        <w:jc w:val="right"/>
         <w:rPr>
           <w:rFonts w:ascii="Times New Roman" w:hAnsi="Times New Roman" w:cs="Times New Roman"/>
           <w:sz w:val="26"/>
           <w:szCs w:val="26"/>
-          <w:lang w:val="ru-RU"/>
-        </w:rPr>
-        <w:t>Иваненко И. Л.</w:t>
-      </w:r>
+        </w:rPr>
+      </w:pPr>
     </w:p>
     <w:p>
       <w:pPr>
@@ -437,14 +448,17 @@
           <w:szCs w:val="26"/>
         </w:rPr>
       </w:pPr>
-      <w:r>
+    </w:p>
+    <w:p>
+      <w:pPr>
+        <w:contextualSpacing/>
+        <w:jc w:val="right"/>
         <w:rPr>
           <w:rFonts w:ascii="Times New Roman" w:hAnsi="Times New Roman" w:cs="Times New Roman"/>
           <w:sz w:val="26"/>
           <w:szCs w:val="26"/>
         </w:rPr>
-        <w:t>Проверил:</w:t>
-      </w:r>
+      </w:pPr>
     </w:p>
     <w:p>
       <w:pPr>
@@ -456,14 +470,17 @@
           <w:szCs w:val="26"/>
         </w:rPr>
       </w:pPr>
-      <w:r>
+    </w:p>
+    <w:p>
+      <w:pPr>
+        <w:contextualSpacing/>
+        <w:jc w:val="right"/>
         <w:rPr>
           <w:rFonts w:ascii="Times New Roman" w:hAnsi="Times New Roman" w:cs="Times New Roman"/>
           <w:sz w:val="26"/>
           <w:szCs w:val="26"/>
         </w:rPr>
-        <w:t>Крощенко А.А.</w:t>
-      </w:r>
+      </w:pPr>
     </w:p>
     <w:p>
       <w:pPr>
@@ -500,8 +517,7 @@
     </w:p>
     <w:p>
       <w:pPr>
-        <w:contextualSpacing/>
-        <w:jc w:val="right"/>
+        <w:jc w:val="center"/>
         <w:rPr>
           <w:rFonts w:ascii="Times New Roman" w:hAnsi="Times New Roman" w:cs="Times New Roman"/>
           <w:sz w:val="26"/>
@@ -511,68 +527,58 @@
     </w:p>
     <w:p>
       <w:pPr>
-        <w:contextualSpacing/>
-        <w:jc w:val="right"/>
+        <w:jc w:val="center"/>
         <w:rPr>
           <w:rFonts w:ascii="Times New Roman" w:hAnsi="Times New Roman" w:cs="Times New Roman"/>
           <w:sz w:val="26"/>
           <w:szCs w:val="26"/>
         </w:rPr>
       </w:pPr>
-    </w:p>
-    <w:p>
-      <w:pPr>
-        <w:contextualSpacing/>
-        <w:jc w:val="right"/>
+      <w:r>
         <w:rPr>
           <w:rFonts w:ascii="Times New Roman" w:hAnsi="Times New Roman" w:cs="Times New Roman"/>
           <w:sz w:val="26"/>
           <w:szCs w:val="26"/>
         </w:rPr>
-      </w:pPr>
-    </w:p>
-    <w:p>
-      <w:pPr>
-        <w:contextualSpacing/>
-        <w:jc w:val="right"/>
+        <w:t>2020</w:t>
+      </w:r>
+    </w:p>
+    <w:p>
+      <w:pPr>
+        <w:jc w:val="center"/>
         <w:rPr>
           <w:rFonts w:ascii="Times New Roman" w:hAnsi="Times New Roman" w:cs="Times New Roman"/>
           <w:sz w:val="26"/>
           <w:szCs w:val="26"/>
         </w:rPr>
       </w:pPr>
-    </w:p>
-    <w:p>
-      <w:pPr>
-        <w:contextualSpacing/>
-        <w:jc w:val="right"/>
+      <w:r>
         <w:rPr>
           <w:rFonts w:ascii="Times New Roman" w:hAnsi="Times New Roman" w:cs="Times New Roman"/>
           <w:sz w:val="26"/>
           <w:szCs w:val="26"/>
         </w:rPr>
-      </w:pPr>
-    </w:p>
-    <w:p>
-      <w:pPr>
-        <w:contextualSpacing/>
-        <w:jc w:val="right"/>
+        <w:lastRenderedPageBreak/>
+        <w:t>Лабораторная работа №2</w:t>
+      </w:r>
+    </w:p>
+    <w:p>
+      <w:pPr>
+        <w:jc w:val="center"/>
         <w:rPr>
           <w:rFonts w:ascii="Times New Roman" w:hAnsi="Times New Roman" w:cs="Times New Roman"/>
           <w:sz w:val="26"/>
           <w:szCs w:val="26"/>
         </w:rPr>
       </w:pPr>
-    </w:p>
-    <w:p>
-      <w:pPr>
-        <w:jc w:val="center"/>
+      <w:r>
         <w:rPr>
           <w:rFonts w:ascii="Times New Roman" w:hAnsi="Times New Roman" w:cs="Times New Roman"/>
           <w:sz w:val="26"/>
           <w:szCs w:val="26"/>
         </w:rPr>
-      </w:pPr>
+        <w:t>Линейная искусственная нейронная сеть. Адаптивный шаг обучения</w:t>
+      </w:r>
     </w:p>
     <w:p>
       <w:pPr>
@@ -581,7 +587,6 @@
           <w:rFonts w:ascii="Times New Roman" w:hAnsi="Times New Roman" w:cs="Times New Roman"/>
           <w:sz w:val="26"/>
           <w:szCs w:val="26"/>
-          <w:lang w:val="ru-RU"/>
         </w:rPr>
       </w:pPr>
       <w:r>
@@ -590,162 +595,59 @@
           <w:sz w:val="26"/>
           <w:szCs w:val="26"/>
         </w:rPr>
-        <w:t>20</w:t>
-      </w:r>
-      <w:r>
+        <w:t>Цель работы: изучить обучение и функционирование линейной ИНС при решении</w:t>
+      </w:r>
+    </w:p>
+    <w:p>
+      <w:pPr>
+        <w:jc w:val="center"/>
         <w:rPr>
           <w:rFonts w:ascii="Times New Roman" w:hAnsi="Times New Roman" w:cs="Times New Roman"/>
           <w:sz w:val="26"/>
           <w:szCs w:val="26"/>
-          <w:lang w:val="ru-RU"/>
-        </w:rPr>
-        <w:t>20</w:t>
-      </w:r>
-    </w:p>
-    <w:p>
-      <w:pPr>
-        <w:jc w:val="center"/>
+        </w:rPr>
+      </w:pPr>
+      <w:r>
         <w:rPr>
           <w:rFonts w:ascii="Times New Roman" w:hAnsi="Times New Roman" w:cs="Times New Roman"/>
           <w:sz w:val="26"/>
           <w:szCs w:val="26"/>
-          <w:lang w:val="ru-RU"/>
-        </w:rPr>
-      </w:pPr>
-      <w:r>
+        </w:rPr>
+        <w:t>задач прогнозирования с применением адаптивного шага.</w:t>
+      </w:r>
+    </w:p>
+    <w:p>
+      <w:pPr>
         <w:rPr>
           <w:rFonts w:ascii="Times New Roman" w:hAnsi="Times New Roman" w:cs="Times New Roman"/>
           <w:sz w:val="26"/>
           <w:szCs w:val="26"/>
         </w:rPr>
-        <w:lastRenderedPageBreak/>
-        <w:t>Лабораторная работа №</w:t>
-      </w:r>
-      <w:r>
+      </w:pPr>
+    </w:p>
+    <w:p>
+      <w:pPr>
+        <w:jc w:val="center"/>
         <w:rPr>
           <w:rFonts w:ascii="Times New Roman" w:hAnsi="Times New Roman" w:cs="Times New Roman"/>
           <w:sz w:val="26"/>
           <w:szCs w:val="26"/>
-          <w:lang w:val="ru-RU"/>
-        </w:rPr>
-        <w:t>2</w:t>
-      </w:r>
-    </w:p>
-    <w:p>
-      <w:pPr>
-        <w:jc w:val="center"/>
+        </w:rPr>
+      </w:pPr>
+      <w:r>
         <w:rPr>
           <w:rFonts w:ascii="Times New Roman" w:hAnsi="Times New Roman" w:cs="Times New Roman"/>
           <w:sz w:val="26"/>
           <w:szCs w:val="26"/>
-          <w:lang w:val="ru-RU"/>
-        </w:rPr>
-      </w:pPr>
+        </w:rPr>
+        <w:t xml:space="preserve">Вариант </w:t>
+      </w:r>
       <w:r>
         <w:rPr>
           <w:rFonts w:ascii="Times New Roman" w:hAnsi="Times New Roman" w:cs="Times New Roman"/>
           <w:sz w:val="26"/>
           <w:szCs w:val="26"/>
         </w:rPr>
-        <w:t xml:space="preserve">Линейная искусственная нейронная сеть. </w:t>
-      </w:r>
-      <w:r>
-        <w:rPr>
-          <w:rFonts w:ascii="Times New Roman" w:hAnsi="Times New Roman" w:cs="Times New Roman"/>
-          <w:sz w:val="26"/>
-          <w:szCs w:val="26"/>
-          <w:lang w:val="ru-RU"/>
-        </w:rPr>
-        <w:t>Адаптивный шаг обучения</w:t>
-      </w:r>
-    </w:p>
-    <w:p>
-      <w:pPr>
-        <w:jc w:val="center"/>
-        <w:rPr>
-          <w:rFonts w:ascii="Times New Roman" w:hAnsi="Times New Roman" w:cs="Times New Roman"/>
-          <w:sz w:val="26"/>
-          <w:szCs w:val="26"/>
-        </w:rPr>
-      </w:pPr>
-      <w:r>
-        <w:rPr>
-          <w:rFonts w:ascii="Times New Roman" w:hAnsi="Times New Roman" w:cs="Times New Roman"/>
-          <w:sz w:val="26"/>
-          <w:szCs w:val="26"/>
-        </w:rPr>
-        <w:t>Цель работы: изучить обучение и функционирование линейной ИНС при решении</w:t>
-      </w:r>
-    </w:p>
-    <w:p>
-      <w:pPr>
-        <w:jc w:val="center"/>
-        <w:rPr>
-          <w:rFonts w:ascii="Times New Roman" w:hAnsi="Times New Roman" w:cs="Times New Roman"/>
-          <w:sz w:val="26"/>
-          <w:szCs w:val="26"/>
-        </w:rPr>
-      </w:pPr>
-      <w:r>
-        <w:rPr>
-          <w:rFonts w:ascii="Times New Roman" w:hAnsi="Times New Roman" w:cs="Times New Roman"/>
-          <w:sz w:val="26"/>
-          <w:szCs w:val="26"/>
-        </w:rPr>
-        <w:t>задач прогнозирования</w:t>
-      </w:r>
-      <w:r>
-        <w:rPr>
-          <w:rFonts w:ascii="Times New Roman" w:hAnsi="Times New Roman" w:cs="Times New Roman"/>
-          <w:sz w:val="26"/>
-          <w:szCs w:val="26"/>
-          <w:lang w:val="ru-RU"/>
-        </w:rPr>
-        <w:t xml:space="preserve"> с применением адаптивного шага</w:t>
-      </w:r>
-      <w:r>
-        <w:rPr>
-          <w:rFonts w:ascii="Times New Roman" w:hAnsi="Times New Roman" w:cs="Times New Roman"/>
-          <w:sz w:val="26"/>
-          <w:szCs w:val="26"/>
-        </w:rPr>
-        <w:t>.</w:t>
-      </w:r>
-    </w:p>
-    <w:p>
-      <w:pPr>
-        <w:rPr>
-          <w:rFonts w:ascii="Times New Roman" w:hAnsi="Times New Roman" w:cs="Times New Roman"/>
-          <w:sz w:val="26"/>
-          <w:szCs w:val="26"/>
-        </w:rPr>
-      </w:pPr>
-    </w:p>
-    <w:p>
-      <w:pPr>
-        <w:jc w:val="center"/>
-        <w:rPr>
-          <w:rFonts w:ascii="Times New Roman" w:hAnsi="Times New Roman" w:cs="Times New Roman"/>
-          <w:sz w:val="26"/>
-          <w:szCs w:val="26"/>
-          <w:lang w:val="en-US"/>
-        </w:rPr>
-      </w:pPr>
-      <w:r>
-        <w:rPr>
-          <w:rFonts w:ascii="Times New Roman" w:hAnsi="Times New Roman" w:cs="Times New Roman"/>
-          <w:sz w:val="26"/>
-          <w:szCs w:val="26"/>
-        </w:rPr>
-        <w:t xml:space="preserve">Вариант </w:t>
-      </w:r>
-      <w:r>
-        <w:rPr>
-          <w:rFonts w:ascii="Times New Roman" w:hAnsi="Times New Roman" w:cs="Times New Roman"/>
-          <w:sz w:val="26"/>
-          <w:szCs w:val="26"/>
-          <w:lang w:val="en-US"/>
-        </w:rPr>
         <w:t>2</w:t>
       </w:r>
     </w:p>
@@ -755,15 +657,13 @@
           <w:rFonts w:ascii="Times New Roman" w:hAnsi="Times New Roman" w:cs="Times New Roman"/>
           <w:sz w:val="28"/>
           <w:szCs w:val="28"/>
-          <w:lang w:val="ru-RU"/>
-        </w:rPr>
-      </w:pPr>
-      <w:r>
-        <w:rPr>
-          <w:rFonts w:ascii="Times New Roman" w:hAnsi="Times New Roman" w:cs="Times New Roman"/>
-          <w:sz w:val="28"/>
-          <w:szCs w:val="28"/>
-          <w:lang w:val="ru-RU"/>
+        </w:rPr>
+      </w:pPr>
+      <w:r>
+        <w:rPr>
+          <w:rFonts w:ascii="Times New Roman" w:hAnsi="Times New Roman" w:cs="Times New Roman"/>
+          <w:sz w:val="28"/>
+          <w:szCs w:val="28"/>
         </w:rPr>
         <w:t>Задание:</w:t>
       </w:r>
@@ -774,15 +674,13 @@
           <w:rFonts w:ascii="Times New Roman" w:hAnsi="Times New Roman" w:cs="Times New Roman"/>
           <w:sz w:val="28"/>
           <w:szCs w:val="28"/>
-          <w:lang w:val="ru-RU"/>
-        </w:rPr>
-      </w:pPr>
-      <w:r>
-        <w:rPr>
-          <w:rFonts w:ascii="Times New Roman" w:hAnsi="Times New Roman" w:cs="Times New Roman"/>
-          <w:sz w:val="28"/>
-          <w:szCs w:val="28"/>
-          <w:lang w:val="ru-RU"/>
+        </w:rPr>
+      </w:pPr>
+      <w:r>
+        <w:rPr>
+          <w:rFonts w:ascii="Times New Roman" w:hAnsi="Times New Roman" w:cs="Times New Roman"/>
+          <w:sz w:val="28"/>
+          <w:szCs w:val="28"/>
         </w:rPr>
         <w:t>Модифицировать программу из лабораторной работы №1, используя правило</w:t>
       </w:r>
@@ -791,7 +689,6 @@
           <w:rFonts w:ascii="Times New Roman" w:hAnsi="Times New Roman" w:cs="Times New Roman"/>
           <w:sz w:val="28"/>
           <w:szCs w:val="28"/>
-          <w:lang w:val="ru-RU"/>
         </w:rPr>
         <w:t xml:space="preserve"> </w:t>
       </w:r>
@@ -800,7 +697,6 @@
           <w:rFonts w:ascii="Times New Roman" w:hAnsi="Times New Roman" w:cs="Times New Roman"/>
           <w:sz w:val="28"/>
           <w:szCs w:val="28"/>
-          <w:lang w:val="ru-RU"/>
         </w:rPr>
         <w:t>адаптивного шага обучения. Произвести исследование получившейся модели ИНС</w:t>
       </w:r>
@@ -809,7 +705,6 @@
           <w:rFonts w:ascii="Times New Roman" w:hAnsi="Times New Roman" w:cs="Times New Roman"/>
           <w:sz w:val="28"/>
           <w:szCs w:val="28"/>
-          <w:lang w:val="ru-RU"/>
         </w:rPr>
         <w:t xml:space="preserve"> </w:t>
       </w:r>
@@ -818,7 +713,6 @@
           <w:rFonts w:ascii="Times New Roman" w:hAnsi="Times New Roman" w:cs="Times New Roman"/>
           <w:sz w:val="28"/>
           <w:szCs w:val="28"/>
-          <w:lang w:val="ru-RU"/>
         </w:rPr>
         <w:t xml:space="preserve">на задачах прогнозирования, согласно варианту лабораторной работы </w:t>
       </w:r>
@@ -827,7 +721,6 @@
           <w:rFonts w:ascii="Times New Roman" w:hAnsi="Times New Roman" w:cs="Times New Roman"/>
           <w:sz w:val="28"/>
           <w:szCs w:val="28"/>
-          <w:lang w:val="ru-RU"/>
         </w:rPr>
         <w:t>№ 1</w:t>
       </w:r>
@@ -840,15 +733,13 @@
           <w:rFonts w:ascii="Times New Roman" w:hAnsi="Times New Roman" w:cs="Times New Roman"/>
           <w:sz w:val="28"/>
           <w:szCs w:val="28"/>
-          <w:lang w:val="ru-RU"/>
-        </w:rPr>
-      </w:pPr>
-      <w:r>
-        <w:rPr>
-          <w:rFonts w:ascii="Times New Roman" w:hAnsi="Times New Roman" w:cs="Times New Roman"/>
-          <w:sz w:val="28"/>
-          <w:szCs w:val="28"/>
-          <w:lang w:val="ru-RU"/>
+        </w:rPr>
+      </w:pPr>
+      <w:r>
+        <w:rPr>
+          <w:rFonts w:ascii="Times New Roman" w:hAnsi="Times New Roman" w:cs="Times New Roman"/>
+          <w:sz w:val="28"/>
+          <w:szCs w:val="28"/>
         </w:rPr>
         <w:t>Задание из лабораторной работы № 1:</w:t>
       </w:r>
@@ -861,7 +752,6 @@
           <w:rFonts w:ascii="Times New Roman" w:hAnsi="Times New Roman" w:cs="Times New Roman"/>
           <w:sz w:val="28"/>
           <w:szCs w:val="28"/>
-          <w:lang w:val="ru-RU"/>
         </w:rPr>
       </w:pPr>
     </w:p>
@@ -945,7 +835,6 @@
           <w:rFonts w:ascii="Times New Roman" w:hAnsi="Times New Roman" w:cs="Times New Roman"/>
           <w:sz w:val="28"/>
           <w:szCs w:val="28"/>
-          <w:lang w:val="ru-RU"/>
         </w:rPr>
         <w:t>6</w:t>
       </w:r>
@@ -962,7 +851,6 @@
           <w:rFonts w:ascii="Times New Roman" w:hAnsi="Times New Roman" w:cs="Times New Roman"/>
           <w:sz w:val="28"/>
           <w:szCs w:val="28"/>
-          <w:lang w:val="ru-RU"/>
         </w:rPr>
         <w:t>2</w:t>
       </w:r>
@@ -979,7 +867,6 @@
           <w:rFonts w:ascii="Times New Roman" w:hAnsi="Times New Roman" w:cs="Times New Roman"/>
           <w:sz w:val="28"/>
           <w:szCs w:val="28"/>
-          <w:lang w:val="ru-RU"/>
         </w:rPr>
         <w:t>4</w:t>
       </w:r>
@@ -1015,7 +902,6 @@
           <w:rFonts w:ascii="Times New Roman" w:hAnsi="Times New Roman" w:cs="Times New Roman"/>
           <w:sz w:val="28"/>
           <w:szCs w:val="28"/>
-          <w:lang w:val="ru-RU"/>
         </w:rPr>
         <w:t xml:space="preserve"> </w:t>
       </w:r>
@@ -1032,7 +918,6 @@
           <w:rFonts w:ascii="Times New Roman" w:hAnsi="Times New Roman" w:cs="Times New Roman"/>
           <w:sz w:val="28"/>
           <w:szCs w:val="28"/>
-          <w:lang w:val="ru-RU"/>
         </w:rPr>
         <w:t xml:space="preserve"> </w:t>
       </w:r>
@@ -1049,7 +934,6 @@
           <w:rFonts w:ascii="Times New Roman" w:hAnsi="Times New Roman" w:cs="Times New Roman"/>
           <w:sz w:val="28"/>
           <w:szCs w:val="28"/>
-          <w:lang w:val="ru-RU"/>
         </w:rPr>
         <w:t>а</w:t>
       </w:r>
@@ -1066,7 +950,6 @@
           <w:rFonts w:ascii="Times New Roman" w:hAnsi="Times New Roman" w:cs="Times New Roman"/>
           <w:sz w:val="28"/>
           <w:szCs w:val="28"/>
-          <w:lang w:val="ru-RU"/>
         </w:rPr>
         <w:t xml:space="preserve"> </w:t>
       </w:r>
@@ -1083,7 +966,6 @@
           <w:rFonts w:ascii="Times New Roman" w:hAnsi="Times New Roman" w:cs="Times New Roman"/>
           <w:sz w:val="28"/>
           <w:szCs w:val="28"/>
-          <w:lang w:val="ru-RU"/>
         </w:rPr>
         <w:t xml:space="preserve"> </w:t>
       </w:r>
@@ -1100,7 +982,6 @@
           <w:rFonts w:ascii="Times New Roman" w:hAnsi="Times New Roman" w:cs="Times New Roman"/>
           <w:sz w:val="28"/>
           <w:szCs w:val="28"/>
-          <w:lang w:val="ru-RU"/>
         </w:rPr>
         <w:t xml:space="preserve"> </w:t>
       </w:r>
@@ -1117,7 +998,6 @@
           <w:rFonts w:ascii="Times New Roman" w:hAnsi="Times New Roman" w:cs="Times New Roman"/>
           <w:sz w:val="28"/>
           <w:szCs w:val="28"/>
-          <w:lang w:val="ru-RU"/>
         </w:rPr>
         <w:t xml:space="preserve"> </w:t>
       </w:r>
@@ -1134,7 +1014,6 @@
           <w:rFonts w:ascii="Times New Roman" w:hAnsi="Times New Roman" w:cs="Times New Roman"/>
           <w:sz w:val="28"/>
           <w:szCs w:val="28"/>
-          <w:lang w:val="ru-RU"/>
         </w:rPr>
         <w:t xml:space="preserve"> </w:t>
       </w:r>
@@ -1170,25 +1049,23 @@
           <w:rFonts w:ascii="Times New Roman" w:hAnsi="Times New Roman" w:cs="Times New Roman"/>
           <w:sz w:val="28"/>
           <w:szCs w:val="28"/>
-          <w:lang w:val="ru-RU"/>
-        </w:rPr>
-      </w:pPr>
-    </w:p>
-    <w:p>
-      <w:pPr>
-        <w:rPr>
-          <w:rFonts w:ascii="Times New Roman" w:hAnsi="Times New Roman" w:cs="Times New Roman"/>
-          <w:sz w:val="28"/>
-          <w:szCs w:val="28"/>
-          <w:lang w:val="en-US"/>
-        </w:rPr>
-      </w:pPr>
-      <w:r>
-        <w:rPr>
-          <w:rFonts w:ascii="Times New Roman" w:hAnsi="Times New Roman" w:cs="Times New Roman"/>
-          <w:sz w:val="28"/>
-          <w:szCs w:val="28"/>
-          <w:lang w:val="ru-RU"/>
+        </w:rPr>
+      </w:pPr>
+    </w:p>
+    <w:p>
+      <w:pPr>
+        <w:rPr>
+          <w:rFonts w:ascii="Times New Roman" w:hAnsi="Times New Roman" w:cs="Times New Roman"/>
+          <w:sz w:val="28"/>
+          <w:szCs w:val="28"/>
+          <w:lang w:val="en-US"/>
+        </w:rPr>
+      </w:pPr>
+      <w:r>
+        <w:rPr>
+          <w:rFonts w:ascii="Times New Roman" w:hAnsi="Times New Roman" w:cs="Times New Roman"/>
+          <w:sz w:val="28"/>
+          <w:szCs w:val="28"/>
         </w:rPr>
         <w:t>Код</w:t>
       </w:r>
@@ -1206,7 +1083,6 @@
           <w:rFonts w:ascii="Times New Roman" w:hAnsi="Times New Roman" w:cs="Times New Roman"/>
           <w:sz w:val="28"/>
           <w:szCs w:val="28"/>
-          <w:lang w:val="ru-RU"/>
         </w:rPr>
         <w:t>программы</w:t>
       </w:r>
@@ -1374,15 +1250,13 @@
           <w:rFonts w:ascii="Times New Roman" w:hAnsi="Times New Roman" w:cs="Times New Roman"/>
           <w:sz w:val="28"/>
           <w:szCs w:val="28"/>
-          <w:lang w:val="ru-RU"/>
-        </w:rPr>
-      </w:pPr>
-      <w:r>
-        <w:rPr>
-          <w:rFonts w:ascii="Times New Roman" w:hAnsi="Times New Roman" w:cs="Times New Roman"/>
-          <w:sz w:val="28"/>
-          <w:szCs w:val="28"/>
-          <w:lang w:val="ru-RU"/>
+        </w:rPr>
+      </w:pPr>
+      <w:r>
+        <w:rPr>
+          <w:rFonts w:ascii="Times New Roman" w:hAnsi="Times New Roman" w:cs="Times New Roman"/>
+          <w:sz w:val="28"/>
+          <w:szCs w:val="28"/>
         </w:rPr>
         <w:t>a = 2</w:t>
       </w:r>
@@ -1393,15 +1267,13 @@
           <w:rFonts w:ascii="Times New Roman" w:hAnsi="Times New Roman" w:cs="Times New Roman"/>
           <w:sz w:val="28"/>
           <w:szCs w:val="28"/>
-          <w:lang w:val="ru-RU"/>
-        </w:rPr>
-      </w:pPr>
-      <w:r>
-        <w:rPr>
-          <w:rFonts w:ascii="Times New Roman" w:hAnsi="Times New Roman" w:cs="Times New Roman"/>
-          <w:sz w:val="28"/>
-          <w:szCs w:val="28"/>
-          <w:lang w:val="ru-RU"/>
+        </w:rPr>
+      </w:pPr>
+      <w:r>
+        <w:rPr>
+          <w:rFonts w:ascii="Times New Roman" w:hAnsi="Times New Roman" w:cs="Times New Roman"/>
+          <w:sz w:val="28"/>
+          <w:szCs w:val="28"/>
         </w:rPr>
         <w:lastRenderedPageBreak/>
         <w:t xml:space="preserve">b = </w:t>
@@ -1411,7 +1283,6 @@
           <w:rFonts w:ascii="Times New Roman" w:hAnsi="Times New Roman" w:cs="Times New Roman"/>
           <w:sz w:val="28"/>
           <w:szCs w:val="28"/>
-          <w:lang w:val="ru-RU"/>
         </w:rPr>
         <w:t>6</w:t>
       </w:r>
@@ -1422,15 +1293,13 @@
           <w:rFonts w:ascii="Times New Roman" w:hAnsi="Times New Roman" w:cs="Times New Roman"/>
           <w:sz w:val="28"/>
           <w:szCs w:val="28"/>
-          <w:lang w:val="ru-RU"/>
-        </w:rPr>
-      </w:pPr>
-      <w:r>
-        <w:rPr>
-          <w:rFonts w:ascii="Times New Roman" w:hAnsi="Times New Roman" w:cs="Times New Roman"/>
-          <w:sz w:val="28"/>
-          <w:szCs w:val="28"/>
-          <w:lang w:val="ru-RU"/>
+        </w:rPr>
+      </w:pPr>
+      <w:r>
+        <w:rPr>
+          <w:rFonts w:ascii="Times New Roman" w:hAnsi="Times New Roman" w:cs="Times New Roman"/>
+          <w:sz w:val="28"/>
+          <w:szCs w:val="28"/>
         </w:rPr>
         <w:t>d = 0.</w:t>
       </w:r>
@@ -1439,7 +1308,6 @@
           <w:rFonts w:ascii="Times New Roman" w:hAnsi="Times New Roman" w:cs="Times New Roman"/>
           <w:sz w:val="28"/>
           <w:szCs w:val="28"/>
-          <w:lang w:val="ru-RU"/>
         </w:rPr>
         <w:t>2</w:t>
       </w:r>
@@ -1450,26 +1318,23 @@
           <w:rFonts w:ascii="Times New Roman" w:hAnsi="Times New Roman" w:cs="Times New Roman"/>
           <w:sz w:val="28"/>
           <w:szCs w:val="28"/>
-          <w:lang w:val="ru-RU"/>
-        </w:rPr>
-      </w:pPr>
-    </w:p>
-    <w:p>
-      <w:pPr>
-        <w:rPr>
-          <w:rFonts w:ascii="Times New Roman" w:hAnsi="Times New Roman" w:cs="Times New Roman"/>
-          <w:sz w:val="28"/>
-          <w:szCs w:val="28"/>
-          <w:lang w:val="ru-RU"/>
-        </w:rPr>
-      </w:pPr>
-      <w:proofErr w:type="spellStart"/>
-      <w:r>
-        <w:rPr>
-          <w:rFonts w:ascii="Times New Roman" w:hAnsi="Times New Roman" w:cs="Times New Roman"/>
-          <w:sz w:val="28"/>
-          <w:szCs w:val="28"/>
-          <w:lang w:val="ru-RU"/>
+        </w:rPr>
+      </w:pPr>
+    </w:p>
+    <w:p>
+      <w:pPr>
+        <w:rPr>
+          <w:rFonts w:ascii="Times New Roman" w:hAnsi="Times New Roman" w:cs="Times New Roman"/>
+          <w:sz w:val="28"/>
+          <w:szCs w:val="28"/>
+        </w:rPr>
+      </w:pPr>
+      <w:proofErr w:type="spellStart"/>
+      <w:r>
+        <w:rPr>
+          <w:rFonts w:ascii="Times New Roman" w:hAnsi="Times New Roman" w:cs="Times New Roman"/>
+          <w:sz w:val="28"/>
+          <w:szCs w:val="28"/>
         </w:rPr>
         <w:t>amount_of_inputs</w:t>
       </w:r>
@@ -1479,7 +1344,6 @@
           <w:rFonts w:ascii="Times New Roman" w:hAnsi="Times New Roman" w:cs="Times New Roman"/>
           <w:sz w:val="28"/>
           <w:szCs w:val="28"/>
-          <w:lang w:val="ru-RU"/>
         </w:rPr>
         <w:t xml:space="preserve"> = </w:t>
       </w:r>
@@ -1488,7 +1352,6 @@
           <w:rFonts w:ascii="Times New Roman" w:hAnsi="Times New Roman" w:cs="Times New Roman"/>
           <w:sz w:val="28"/>
           <w:szCs w:val="28"/>
-          <w:lang w:val="ru-RU"/>
         </w:rPr>
         <w:t>4</w:t>
       </w:r>
@@ -1497,7 +1360,6 @@
           <w:rFonts w:ascii="Times New Roman" w:hAnsi="Times New Roman" w:cs="Times New Roman"/>
           <w:sz w:val="28"/>
           <w:szCs w:val="28"/>
-          <w:lang w:val="ru-RU"/>
         </w:rPr>
         <w:t xml:space="preserve"> </w:t>
       </w:r>
@@ -1506,34 +1368,30 @@
           <w:rFonts w:ascii="Times New Roman" w:hAnsi="Times New Roman" w:cs="Times New Roman"/>
           <w:sz w:val="28"/>
           <w:szCs w:val="28"/>
-          <w:lang w:val="ru-RU"/>
-        </w:rPr>
-        <w:tab/>
-      </w:r>
-      <w:r>
-        <w:rPr>
-          <w:rFonts w:ascii="Times New Roman" w:hAnsi="Times New Roman" w:cs="Times New Roman"/>
-          <w:sz w:val="28"/>
-          <w:szCs w:val="28"/>
-          <w:lang w:val="ru-RU"/>
-        </w:rPr>
-        <w:tab/>
-      </w:r>
-      <w:r>
-        <w:rPr>
-          <w:rFonts w:ascii="Times New Roman" w:hAnsi="Times New Roman" w:cs="Times New Roman"/>
-          <w:sz w:val="28"/>
-          <w:szCs w:val="28"/>
-          <w:lang w:val="ru-RU"/>
-        </w:rPr>
-        <w:tab/>
-      </w:r>
-      <w:r>
-        <w:rPr>
-          <w:rFonts w:ascii="Times New Roman" w:hAnsi="Times New Roman" w:cs="Times New Roman"/>
-          <w:sz w:val="28"/>
-          <w:szCs w:val="28"/>
-          <w:lang w:val="ru-RU"/>
+        </w:rPr>
+        <w:tab/>
+      </w:r>
+      <w:r>
+        <w:rPr>
+          <w:rFonts w:ascii="Times New Roman" w:hAnsi="Times New Roman" w:cs="Times New Roman"/>
+          <w:sz w:val="28"/>
+          <w:szCs w:val="28"/>
+        </w:rPr>
+        <w:tab/>
+      </w:r>
+      <w:r>
+        <w:rPr>
+          <w:rFonts w:ascii="Times New Roman" w:hAnsi="Times New Roman" w:cs="Times New Roman"/>
+          <w:sz w:val="28"/>
+          <w:szCs w:val="28"/>
+        </w:rPr>
+        <w:tab/>
+      </w:r>
+      <w:r>
+        <w:rPr>
+          <w:rFonts w:ascii="Times New Roman" w:hAnsi="Times New Roman" w:cs="Times New Roman"/>
+          <w:sz w:val="28"/>
+          <w:szCs w:val="28"/>
         </w:rPr>
         <w:tab/>
         <w:t># Количество входов нейронной сети</w:t>
@@ -1545,16 +1403,14 @@
           <w:rFonts w:ascii="Times New Roman" w:hAnsi="Times New Roman" w:cs="Times New Roman"/>
           <w:sz w:val="28"/>
           <w:szCs w:val="28"/>
-          <w:lang w:val="ru-RU"/>
-        </w:rPr>
-      </w:pPr>
-      <w:proofErr w:type="spellStart"/>
-      <w:r>
-        <w:rPr>
-          <w:rFonts w:ascii="Times New Roman" w:hAnsi="Times New Roman" w:cs="Times New Roman"/>
-          <w:sz w:val="28"/>
-          <w:szCs w:val="28"/>
-          <w:lang w:val="ru-RU"/>
+        </w:rPr>
+      </w:pPr>
+      <w:proofErr w:type="spellStart"/>
+      <w:r>
+        <w:rPr>
+          <w:rFonts w:ascii="Times New Roman" w:hAnsi="Times New Roman" w:cs="Times New Roman"/>
+          <w:sz w:val="28"/>
+          <w:szCs w:val="28"/>
         </w:rPr>
         <w:t>amout_of_training_values</w:t>
       </w:r>
@@ -1564,7 +1420,6 @@
           <w:rFonts w:ascii="Times New Roman" w:hAnsi="Times New Roman" w:cs="Times New Roman"/>
           <w:sz w:val="28"/>
           <w:szCs w:val="28"/>
-          <w:lang w:val="ru-RU"/>
         </w:rPr>
         <w:t xml:space="preserve"> = 30       # Количество элементов, на которых происходит обучение нейронной сети</w:t>
       </w:r>
@@ -1575,16 +1430,14 @@
           <w:rFonts w:ascii="Times New Roman" w:hAnsi="Times New Roman" w:cs="Times New Roman"/>
           <w:sz w:val="28"/>
           <w:szCs w:val="28"/>
-          <w:lang w:val="ru-RU"/>
-        </w:rPr>
-      </w:pPr>
-      <w:proofErr w:type="spellStart"/>
-      <w:r>
-        <w:rPr>
-          <w:rFonts w:ascii="Times New Roman" w:hAnsi="Times New Roman" w:cs="Times New Roman"/>
-          <w:sz w:val="28"/>
-          <w:szCs w:val="28"/>
-          <w:lang w:val="ru-RU"/>
+        </w:rPr>
+      </w:pPr>
+      <w:proofErr w:type="spellStart"/>
+      <w:r>
+        <w:rPr>
+          <w:rFonts w:ascii="Times New Roman" w:hAnsi="Times New Roman" w:cs="Times New Roman"/>
+          <w:sz w:val="28"/>
+          <w:szCs w:val="28"/>
         </w:rPr>
         <w:t>amount_of_predicated_values</w:t>
       </w:r>
@@ -1594,7 +1447,6 @@
           <w:rFonts w:ascii="Times New Roman" w:hAnsi="Times New Roman" w:cs="Times New Roman"/>
           <w:sz w:val="28"/>
           <w:szCs w:val="28"/>
-          <w:lang w:val="ru-RU"/>
         </w:rPr>
         <w:t xml:space="preserve"> = 15    # Количество элементов, на которых происходит тестирование нейронной сети</w:t>
       </w:r>
@@ -1605,16 +1457,14 @@
           <w:rFonts w:ascii="Times New Roman" w:hAnsi="Times New Roman" w:cs="Times New Roman"/>
           <w:sz w:val="28"/>
           <w:szCs w:val="28"/>
-          <w:lang w:val="ru-RU"/>
-        </w:rPr>
-      </w:pPr>
-      <w:proofErr w:type="spellStart"/>
-      <w:r>
-        <w:rPr>
-          <w:rFonts w:ascii="Times New Roman" w:hAnsi="Times New Roman" w:cs="Times New Roman"/>
-          <w:sz w:val="28"/>
-          <w:szCs w:val="28"/>
-          <w:lang w:val="ru-RU"/>
+        </w:rPr>
+      </w:pPr>
+      <w:proofErr w:type="spellStart"/>
+      <w:r>
+        <w:rPr>
+          <w:rFonts w:ascii="Times New Roman" w:hAnsi="Times New Roman" w:cs="Times New Roman"/>
+          <w:sz w:val="28"/>
+          <w:szCs w:val="28"/>
         </w:rPr>
         <w:t>min_error</w:t>
       </w:r>
@@ -1624,7 +1474,6 @@
           <w:rFonts w:ascii="Times New Roman" w:hAnsi="Times New Roman" w:cs="Times New Roman"/>
           <w:sz w:val="28"/>
           <w:szCs w:val="28"/>
-          <w:lang w:val="ru-RU"/>
         </w:rPr>
         <w:t xml:space="preserve"> = 0.001                 # Минимальная среднеквадратичная ошибка</w:t>
       </w:r>
@@ -1635,16 +1484,14 @@
           <w:rFonts w:ascii="Times New Roman" w:hAnsi="Times New Roman" w:cs="Times New Roman"/>
           <w:sz w:val="28"/>
           <w:szCs w:val="28"/>
-          <w:lang w:val="ru-RU"/>
-        </w:rPr>
-      </w:pPr>
-      <w:proofErr w:type="spellStart"/>
-      <w:r>
-        <w:rPr>
-          <w:rFonts w:ascii="Times New Roman" w:hAnsi="Times New Roman" w:cs="Times New Roman"/>
-          <w:sz w:val="28"/>
-          <w:szCs w:val="28"/>
-          <w:lang w:val="ru-RU"/>
+        </w:rPr>
+      </w:pPr>
+      <w:proofErr w:type="spellStart"/>
+      <w:r>
+        <w:rPr>
+          <w:rFonts w:ascii="Times New Roman" w:hAnsi="Times New Roman" w:cs="Times New Roman"/>
+          <w:sz w:val="28"/>
+          <w:szCs w:val="28"/>
         </w:rPr>
         <w:t>step</w:t>
       </w:r>
@@ -1654,7 +1501,6 @@
           <w:rFonts w:ascii="Times New Roman" w:hAnsi="Times New Roman" w:cs="Times New Roman"/>
           <w:sz w:val="28"/>
           <w:szCs w:val="28"/>
-          <w:lang w:val="ru-RU"/>
         </w:rPr>
         <w:t xml:space="preserve"> = 0.1                          # Шаг</w:t>
       </w:r>
@@ -1665,16 +1511,14 @@
           <w:rFonts w:ascii="Times New Roman" w:hAnsi="Times New Roman" w:cs="Times New Roman"/>
           <w:sz w:val="28"/>
           <w:szCs w:val="28"/>
-          <w:lang w:val="ru-RU"/>
-        </w:rPr>
-      </w:pPr>
-      <w:proofErr w:type="spellStart"/>
-      <w:r>
-        <w:rPr>
-          <w:rFonts w:ascii="Times New Roman" w:hAnsi="Times New Roman" w:cs="Times New Roman"/>
-          <w:sz w:val="28"/>
-          <w:szCs w:val="28"/>
-          <w:lang w:val="ru-RU"/>
+        </w:rPr>
+      </w:pPr>
+      <w:proofErr w:type="spellStart"/>
+      <w:r>
+        <w:rPr>
+          <w:rFonts w:ascii="Times New Roman" w:hAnsi="Times New Roman" w:cs="Times New Roman"/>
+          <w:sz w:val="28"/>
+          <w:szCs w:val="28"/>
         </w:rPr>
         <w:t>training_speed</w:t>
       </w:r>
@@ -1684,7 +1528,6 @@
           <w:rFonts w:ascii="Times New Roman" w:hAnsi="Times New Roman" w:cs="Times New Roman"/>
           <w:sz w:val="28"/>
           <w:szCs w:val="28"/>
-          <w:lang w:val="ru-RU"/>
         </w:rPr>
         <w:t xml:space="preserve"> = 0.1                # Скорость обучения              </w:t>
       </w:r>
@@ -1695,25 +1538,22 @@
           <w:rFonts w:ascii="Times New Roman" w:hAnsi="Times New Roman" w:cs="Times New Roman"/>
           <w:sz w:val="28"/>
           <w:szCs w:val="28"/>
-          <w:lang w:val="ru-RU"/>
-        </w:rPr>
-      </w:pPr>
-    </w:p>
-    <w:p>
-      <w:pPr>
-        <w:rPr>
-          <w:rFonts w:ascii="Times New Roman" w:hAnsi="Times New Roman" w:cs="Times New Roman"/>
-          <w:sz w:val="28"/>
-          <w:szCs w:val="28"/>
-          <w:lang w:val="ru-RU"/>
-        </w:rPr>
-      </w:pPr>
-      <w:r>
-        <w:rPr>
-          <w:rFonts w:ascii="Times New Roman" w:hAnsi="Times New Roman" w:cs="Times New Roman"/>
-          <w:sz w:val="28"/>
-          <w:szCs w:val="28"/>
-          <w:lang w:val="ru-RU"/>
+        </w:rPr>
+      </w:pPr>
+    </w:p>
+    <w:p>
+      <w:pPr>
+        <w:rPr>
+          <w:rFonts w:ascii="Times New Roman" w:hAnsi="Times New Roman" w:cs="Times New Roman"/>
+          <w:sz w:val="28"/>
+          <w:szCs w:val="28"/>
+        </w:rPr>
+      </w:pPr>
+      <w:r>
+        <w:rPr>
+          <w:rFonts w:ascii="Times New Roman" w:hAnsi="Times New Roman" w:cs="Times New Roman"/>
+          <w:sz w:val="28"/>
+          <w:szCs w:val="28"/>
         </w:rPr>
         <w:t xml:space="preserve">T = </w:t>
       </w:r>
@@ -1724,7 +1564,6 @@
           <w:rFonts w:ascii="Times New Roman" w:hAnsi="Times New Roman" w:cs="Times New Roman"/>
           <w:sz w:val="28"/>
           <w:szCs w:val="28"/>
-          <w:lang w:val="ru-RU"/>
         </w:rPr>
         <w:t>random.uniform</w:t>
       </w:r>
@@ -1735,7 +1574,6 @@
           <w:rFonts w:ascii="Times New Roman" w:hAnsi="Times New Roman" w:cs="Times New Roman"/>
           <w:sz w:val="28"/>
           <w:szCs w:val="28"/>
-          <w:lang w:val="ru-RU"/>
         </w:rPr>
         <w:t xml:space="preserve">(0.5, 1)          # Порог нейронной </w:t>
       </w:r>
@@ -1745,7 +1583,6 @@
           <w:rFonts w:ascii="Times New Roman" w:hAnsi="Times New Roman" w:cs="Times New Roman"/>
           <w:sz w:val="28"/>
           <w:szCs w:val="28"/>
-          <w:lang w:val="ru-RU"/>
         </w:rPr>
         <w:t>сести</w:t>
       </w:r>
@@ -1757,26 +1594,23 @@
           <w:rFonts w:ascii="Times New Roman" w:hAnsi="Times New Roman" w:cs="Times New Roman"/>
           <w:sz w:val="28"/>
           <w:szCs w:val="28"/>
-          <w:lang w:val="ru-RU"/>
-        </w:rPr>
-      </w:pPr>
-    </w:p>
-    <w:p>
-      <w:pPr>
-        <w:rPr>
-          <w:rFonts w:ascii="Times New Roman" w:hAnsi="Times New Roman" w:cs="Times New Roman"/>
-          <w:sz w:val="28"/>
-          <w:szCs w:val="28"/>
-          <w:lang w:val="ru-RU"/>
-        </w:rPr>
-      </w:pPr>
-      <w:proofErr w:type="spellStart"/>
-      <w:r>
-        <w:rPr>
-          <w:rFonts w:ascii="Times New Roman" w:hAnsi="Times New Roman" w:cs="Times New Roman"/>
-          <w:sz w:val="28"/>
-          <w:szCs w:val="28"/>
-          <w:lang w:val="ru-RU"/>
+        </w:rPr>
+      </w:pPr>
+    </w:p>
+    <w:p>
+      <w:pPr>
+        <w:rPr>
+          <w:rFonts w:ascii="Times New Roman" w:hAnsi="Times New Roman" w:cs="Times New Roman"/>
+          <w:sz w:val="28"/>
+          <w:szCs w:val="28"/>
+        </w:rPr>
+      </w:pPr>
+      <w:proofErr w:type="spellStart"/>
+      <w:r>
+        <w:rPr>
+          <w:rFonts w:ascii="Times New Roman" w:hAnsi="Times New Roman" w:cs="Times New Roman"/>
+          <w:sz w:val="28"/>
+          <w:szCs w:val="28"/>
         </w:rPr>
         <w:t>synaptic_weights</w:t>
       </w:r>
@@ -1786,7 +1620,6 @@
           <w:rFonts w:ascii="Times New Roman" w:hAnsi="Times New Roman" w:cs="Times New Roman"/>
           <w:sz w:val="28"/>
           <w:szCs w:val="28"/>
-          <w:lang w:val="ru-RU"/>
         </w:rPr>
         <w:t xml:space="preserve"> = </w:t>
       </w:r>
@@ -1796,7 +1629,6 @@
           <w:rFonts w:ascii="Times New Roman" w:hAnsi="Times New Roman" w:cs="Times New Roman"/>
           <w:sz w:val="28"/>
           <w:szCs w:val="28"/>
-          <w:lang w:val="ru-RU"/>
         </w:rPr>
         <w:t xml:space="preserve">[]   </w:t>
       </w:r>
@@ -1806,7 +1638,6 @@
           <w:rFonts w:ascii="Times New Roman" w:hAnsi="Times New Roman" w:cs="Times New Roman"/>
           <w:sz w:val="28"/>
           <w:szCs w:val="28"/>
-          <w:lang w:val="ru-RU"/>
         </w:rPr>
         <w:t xml:space="preserve">            # Синаптические веса</w:t>
       </w:r>
@@ -1817,35 +1648,31 @@
           <w:rFonts w:ascii="Times New Roman" w:hAnsi="Times New Roman" w:cs="Times New Roman"/>
           <w:sz w:val="28"/>
           <w:szCs w:val="28"/>
-          <w:lang w:val="ru-RU"/>
-        </w:rPr>
-      </w:pPr>
-    </w:p>
-    <w:p>
-      <w:pPr>
-        <w:rPr>
-          <w:rFonts w:ascii="Times New Roman" w:hAnsi="Times New Roman" w:cs="Times New Roman"/>
-          <w:sz w:val="28"/>
-          <w:szCs w:val="28"/>
-          <w:lang w:val="ru-RU"/>
-        </w:rPr>
-      </w:pPr>
-    </w:p>
-    <w:p>
-      <w:pPr>
-        <w:rPr>
-          <w:rFonts w:ascii="Times New Roman" w:hAnsi="Times New Roman" w:cs="Times New Roman"/>
-          <w:sz w:val="28"/>
-          <w:szCs w:val="28"/>
-          <w:lang w:val="ru-RU"/>
-        </w:rPr>
-      </w:pPr>
-      <w:r>
-        <w:rPr>
-          <w:rFonts w:ascii="Times New Roman" w:hAnsi="Times New Roman" w:cs="Times New Roman"/>
-          <w:sz w:val="28"/>
-          <w:szCs w:val="28"/>
-          <w:lang w:val="ru-RU"/>
+        </w:rPr>
+      </w:pPr>
+    </w:p>
+    <w:p>
+      <w:pPr>
+        <w:rPr>
+          <w:rFonts w:ascii="Times New Roman" w:hAnsi="Times New Roman" w:cs="Times New Roman"/>
+          <w:sz w:val="28"/>
+          <w:szCs w:val="28"/>
+        </w:rPr>
+      </w:pPr>
+    </w:p>
+    <w:p>
+      <w:pPr>
+        <w:rPr>
+          <w:rFonts w:ascii="Times New Roman" w:hAnsi="Times New Roman" w:cs="Times New Roman"/>
+          <w:sz w:val="28"/>
+          <w:szCs w:val="28"/>
+        </w:rPr>
+      </w:pPr>
+      <w:r>
+        <w:rPr>
+          <w:rFonts w:ascii="Times New Roman" w:hAnsi="Times New Roman" w:cs="Times New Roman"/>
+          <w:sz w:val="28"/>
+          <w:szCs w:val="28"/>
         </w:rPr>
         <w:t>#Случайно задаем синаптические веса нейронной сети</w:t>
       </w:r>
@@ -2053,7 +1880,6 @@
           <w:rFonts w:ascii="Times New Roman" w:hAnsi="Times New Roman" w:cs="Times New Roman"/>
           <w:sz w:val="28"/>
           <w:szCs w:val="28"/>
-          <w:lang w:val="ru-RU"/>
         </w:rPr>
         <w:t>Эталонные</w:t>
       </w:r>
@@ -2071,7 +1897,6 @@
           <w:rFonts w:ascii="Times New Roman" w:hAnsi="Times New Roman" w:cs="Times New Roman"/>
           <w:sz w:val="28"/>
           <w:szCs w:val="28"/>
-          <w:lang w:val="ru-RU"/>
         </w:rPr>
         <w:t>выходные</w:t>
       </w:r>
@@ -2089,7 +1914,6 @@
           <w:rFonts w:ascii="Times New Roman" w:hAnsi="Times New Roman" w:cs="Times New Roman"/>
           <w:sz w:val="28"/>
           <w:szCs w:val="28"/>
-          <w:lang w:val="ru-RU"/>
         </w:rPr>
         <w:t>значения</w:t>
       </w:r>
@@ -2570,7 +2394,6 @@
           <w:rFonts w:ascii="Times New Roman" w:hAnsi="Times New Roman" w:cs="Times New Roman"/>
           <w:sz w:val="28"/>
           <w:szCs w:val="28"/>
-          <w:lang w:val="ru-RU"/>
         </w:rPr>
         <w:t>Суммарная</w:t>
       </w:r>
@@ -2588,7 +2411,6 @@
           <w:rFonts w:ascii="Times New Roman" w:hAnsi="Times New Roman" w:cs="Times New Roman"/>
           <w:sz w:val="28"/>
           <w:szCs w:val="28"/>
-          <w:lang w:val="ru-RU"/>
         </w:rPr>
         <w:t>среднеквадратичная</w:t>
       </w:r>
@@ -2606,7 +2428,6 @@
           <w:rFonts w:ascii="Times New Roman" w:hAnsi="Times New Roman" w:cs="Times New Roman"/>
           <w:sz w:val="28"/>
           <w:szCs w:val="28"/>
-          <w:lang w:val="ru-RU"/>
         </w:rPr>
         <w:t>ошибка</w:t>
       </w:r>
@@ -2854,34 +2675,32 @@
           <w:rFonts w:ascii="Times New Roman" w:hAnsi="Times New Roman" w:cs="Times New Roman"/>
           <w:sz w:val="28"/>
           <w:szCs w:val="28"/>
-          <w:lang w:val="ru-RU"/>
-        </w:rPr>
-      </w:pPr>
-      <w:r>
-        <w:rPr>
-          <w:rFonts w:ascii="Times New Roman" w:hAnsi="Times New Roman" w:cs="Times New Roman"/>
-          <w:sz w:val="28"/>
-          <w:szCs w:val="28"/>
-          <w:lang w:val="en-US"/>
-        </w:rPr>
-        <w:tab/>
-      </w:r>
-      <w:r>
-        <w:rPr>
-          <w:rFonts w:ascii="Times New Roman" w:hAnsi="Times New Roman" w:cs="Times New Roman"/>
-          <w:sz w:val="28"/>
-          <w:szCs w:val="28"/>
-          <w:lang w:val="en-US"/>
-        </w:rPr>
-        <w:tab/>
-      </w:r>
-      <w:proofErr w:type="spellStart"/>
-      <w:r>
-        <w:rPr>
-          <w:rFonts w:ascii="Times New Roman" w:hAnsi="Times New Roman" w:cs="Times New Roman"/>
-          <w:sz w:val="28"/>
-          <w:szCs w:val="28"/>
-          <w:lang w:val="ru-RU"/>
+        </w:rPr>
+      </w:pPr>
+      <w:r>
+        <w:rPr>
+          <w:rFonts w:ascii="Times New Roman" w:hAnsi="Times New Roman" w:cs="Times New Roman"/>
+          <w:sz w:val="28"/>
+          <w:szCs w:val="28"/>
+          <w:lang w:val="en-US"/>
+        </w:rPr>
+        <w:tab/>
+      </w:r>
+      <w:r>
+        <w:rPr>
+          <w:rFonts w:ascii="Times New Roman" w:hAnsi="Times New Roman" w:cs="Times New Roman"/>
+          <w:sz w:val="28"/>
+          <w:szCs w:val="28"/>
+          <w:lang w:val="en-US"/>
+        </w:rPr>
+        <w:tab/>
+      </w:r>
+      <w:proofErr w:type="spellStart"/>
+      <w:r>
+        <w:rPr>
+          <w:rFonts w:ascii="Times New Roman" w:hAnsi="Times New Roman" w:cs="Times New Roman"/>
+          <w:sz w:val="28"/>
+          <w:szCs w:val="28"/>
         </w:rPr>
         <w:t>training_speed</w:t>
       </w:r>
@@ -2891,7 +2710,6 @@
           <w:rFonts w:ascii="Times New Roman" w:hAnsi="Times New Roman" w:cs="Times New Roman"/>
           <w:sz w:val="28"/>
           <w:szCs w:val="28"/>
-          <w:lang w:val="ru-RU"/>
         </w:rPr>
         <w:t xml:space="preserve"> = 1</w:t>
       </w:r>
@@ -2901,7 +2719,6 @@
           <w:rFonts w:ascii="Times New Roman" w:hAnsi="Times New Roman" w:cs="Times New Roman"/>
           <w:sz w:val="28"/>
           <w:szCs w:val="28"/>
-          <w:lang w:val="ru-RU"/>
         </w:rPr>
         <w:t>/(</w:t>
       </w:r>
@@ -2911,7 +2728,6 @@
           <w:rFonts w:ascii="Times New Roman" w:hAnsi="Times New Roman" w:cs="Times New Roman"/>
           <w:sz w:val="28"/>
           <w:szCs w:val="28"/>
-          <w:lang w:val="ru-RU"/>
         </w:rPr>
         <w:t>1 + X)</w:t>
       </w:r>
@@ -2922,44 +2738,39 @@
           <w:rFonts w:ascii="Times New Roman" w:hAnsi="Times New Roman" w:cs="Times New Roman"/>
           <w:sz w:val="28"/>
           <w:szCs w:val="28"/>
-          <w:lang w:val="ru-RU"/>
-        </w:rPr>
-      </w:pPr>
-    </w:p>
-    <w:p>
-      <w:pPr>
-        <w:rPr>
-          <w:rFonts w:ascii="Times New Roman" w:hAnsi="Times New Roman" w:cs="Times New Roman"/>
-          <w:sz w:val="28"/>
-          <w:szCs w:val="28"/>
-          <w:lang w:val="ru-RU"/>
-        </w:rPr>
-      </w:pPr>
-      <w:r>
-        <w:rPr>
-          <w:rFonts w:ascii="Times New Roman" w:hAnsi="Times New Roman" w:cs="Times New Roman"/>
-          <w:sz w:val="28"/>
-          <w:szCs w:val="28"/>
-          <w:lang w:val="ru-RU"/>
-        </w:rPr>
-        <w:tab/>
-      </w:r>
-      <w:r>
-        <w:rPr>
-          <w:rFonts w:ascii="Times New Roman" w:hAnsi="Times New Roman" w:cs="Times New Roman"/>
-          <w:sz w:val="28"/>
-          <w:szCs w:val="28"/>
-          <w:lang w:val="ru-RU"/>
-        </w:rPr>
-        <w:tab/>
-      </w:r>
-      <w:proofErr w:type="spellStart"/>
-      <w:r>
-        <w:rPr>
-          <w:rFonts w:ascii="Times New Roman" w:hAnsi="Times New Roman" w:cs="Times New Roman"/>
-          <w:sz w:val="28"/>
-          <w:szCs w:val="28"/>
-          <w:lang w:val="ru-RU"/>
+        </w:rPr>
+      </w:pPr>
+    </w:p>
+    <w:p>
+      <w:pPr>
+        <w:rPr>
+          <w:rFonts w:ascii="Times New Roman" w:hAnsi="Times New Roman" w:cs="Times New Roman"/>
+          <w:sz w:val="28"/>
+          <w:szCs w:val="28"/>
+        </w:rPr>
+      </w:pPr>
+      <w:r>
+        <w:rPr>
+          <w:rFonts w:ascii="Times New Roman" w:hAnsi="Times New Roman" w:cs="Times New Roman"/>
+          <w:sz w:val="28"/>
+          <w:szCs w:val="28"/>
+        </w:rPr>
+        <w:tab/>
+      </w:r>
+      <w:r>
+        <w:rPr>
+          <w:rFonts w:ascii="Times New Roman" w:hAnsi="Times New Roman" w:cs="Times New Roman"/>
+          <w:sz w:val="28"/>
+          <w:szCs w:val="28"/>
+        </w:rPr>
+        <w:tab/>
+      </w:r>
+      <w:proofErr w:type="spellStart"/>
+      <w:r>
+        <w:rPr>
+          <w:rFonts w:ascii="Times New Roman" w:hAnsi="Times New Roman" w:cs="Times New Roman"/>
+          <w:sz w:val="28"/>
+          <w:szCs w:val="28"/>
         </w:rPr>
         <w:t>output</w:t>
       </w:r>
@@ -2969,7 +2780,6 @@
           <w:rFonts w:ascii="Times New Roman" w:hAnsi="Times New Roman" w:cs="Times New Roman"/>
           <w:sz w:val="28"/>
           <w:szCs w:val="28"/>
-          <w:lang w:val="ru-RU"/>
         </w:rPr>
         <w:t xml:space="preserve"> = 0</w:t>
       </w:r>
@@ -2980,34 +2790,30 @@
           <w:rFonts w:ascii="Times New Roman" w:hAnsi="Times New Roman" w:cs="Times New Roman"/>
           <w:sz w:val="28"/>
           <w:szCs w:val="28"/>
-          <w:lang w:val="ru-RU"/>
-        </w:rPr>
-      </w:pPr>
-    </w:p>
-    <w:p>
-      <w:pPr>
-        <w:rPr>
-          <w:rFonts w:ascii="Times New Roman" w:hAnsi="Times New Roman" w:cs="Times New Roman"/>
-          <w:sz w:val="28"/>
-          <w:szCs w:val="28"/>
-          <w:lang w:val="ru-RU"/>
-        </w:rPr>
-      </w:pPr>
-      <w:r>
-        <w:rPr>
-          <w:rFonts w:ascii="Times New Roman" w:hAnsi="Times New Roman" w:cs="Times New Roman"/>
-          <w:sz w:val="28"/>
-          <w:szCs w:val="28"/>
-          <w:lang w:val="ru-RU"/>
-        </w:rPr>
-        <w:tab/>
-      </w:r>
-      <w:r>
-        <w:rPr>
-          <w:rFonts w:ascii="Times New Roman" w:hAnsi="Times New Roman" w:cs="Times New Roman"/>
-          <w:sz w:val="28"/>
-          <w:szCs w:val="28"/>
-          <w:lang w:val="ru-RU"/>
+        </w:rPr>
+      </w:pPr>
+    </w:p>
+    <w:p>
+      <w:pPr>
+        <w:rPr>
+          <w:rFonts w:ascii="Times New Roman" w:hAnsi="Times New Roman" w:cs="Times New Roman"/>
+          <w:sz w:val="28"/>
+          <w:szCs w:val="28"/>
+        </w:rPr>
+      </w:pPr>
+      <w:r>
+        <w:rPr>
+          <w:rFonts w:ascii="Times New Roman" w:hAnsi="Times New Roman" w:cs="Times New Roman"/>
+          <w:sz w:val="28"/>
+          <w:szCs w:val="28"/>
+        </w:rPr>
+        <w:tab/>
+      </w:r>
+      <w:r>
+        <w:rPr>
+          <w:rFonts w:ascii="Times New Roman" w:hAnsi="Times New Roman" w:cs="Times New Roman"/>
+          <w:sz w:val="28"/>
+          <w:szCs w:val="28"/>
         </w:rPr>
         <w:tab/>
         <w:t># Вычисляем выходное значение нейронной сети</w:t>
@@ -3027,16 +2833,14 @@
           <w:rFonts w:ascii="Times New Roman" w:hAnsi="Times New Roman" w:cs="Times New Roman"/>
           <w:sz w:val="28"/>
           <w:szCs w:val="28"/>
-          <w:lang w:val="ru-RU"/>
-        </w:rPr>
-        <w:tab/>
-      </w:r>
-      <w:r>
-        <w:rPr>
-          <w:rFonts w:ascii="Times New Roman" w:hAnsi="Times New Roman" w:cs="Times New Roman"/>
-          <w:sz w:val="28"/>
-          <w:szCs w:val="28"/>
-          <w:lang w:val="ru-RU"/>
+        </w:rPr>
+        <w:tab/>
+      </w:r>
+      <w:r>
+        <w:rPr>
+          <w:rFonts w:ascii="Times New Roman" w:hAnsi="Times New Roman" w:cs="Times New Roman"/>
+          <w:sz w:val="28"/>
+          <w:szCs w:val="28"/>
         </w:rPr>
         <w:tab/>
       </w:r>
@@ -3204,34 +3008,32 @@
           <w:rFonts w:ascii="Times New Roman" w:hAnsi="Times New Roman" w:cs="Times New Roman"/>
           <w:sz w:val="28"/>
           <w:szCs w:val="28"/>
-          <w:lang w:val="ru-RU"/>
-        </w:rPr>
-      </w:pPr>
-      <w:r>
-        <w:rPr>
-          <w:rFonts w:ascii="Times New Roman" w:hAnsi="Times New Roman" w:cs="Times New Roman"/>
-          <w:sz w:val="28"/>
-          <w:szCs w:val="28"/>
-          <w:lang w:val="en-US"/>
-        </w:rPr>
-        <w:tab/>
-      </w:r>
-      <w:r>
-        <w:rPr>
-          <w:rFonts w:ascii="Times New Roman" w:hAnsi="Times New Roman" w:cs="Times New Roman"/>
-          <w:sz w:val="28"/>
-          <w:szCs w:val="28"/>
-          <w:lang w:val="en-US"/>
-        </w:rPr>
-        <w:tab/>
-      </w:r>
-      <w:proofErr w:type="spellStart"/>
-      <w:r>
-        <w:rPr>
-          <w:rFonts w:ascii="Times New Roman" w:hAnsi="Times New Roman" w:cs="Times New Roman"/>
-          <w:sz w:val="28"/>
-          <w:szCs w:val="28"/>
-          <w:lang w:val="ru-RU"/>
+        </w:rPr>
+      </w:pPr>
+      <w:r>
+        <w:rPr>
+          <w:rFonts w:ascii="Times New Roman" w:hAnsi="Times New Roman" w:cs="Times New Roman"/>
+          <w:sz w:val="28"/>
+          <w:szCs w:val="28"/>
+          <w:lang w:val="en-US"/>
+        </w:rPr>
+        <w:tab/>
+      </w:r>
+      <w:r>
+        <w:rPr>
+          <w:rFonts w:ascii="Times New Roman" w:hAnsi="Times New Roman" w:cs="Times New Roman"/>
+          <w:sz w:val="28"/>
+          <w:szCs w:val="28"/>
+          <w:lang w:val="en-US"/>
+        </w:rPr>
+        <w:tab/>
+      </w:r>
+      <w:proofErr w:type="spellStart"/>
+      <w:r>
+        <w:rPr>
+          <w:rFonts w:ascii="Times New Roman" w:hAnsi="Times New Roman" w:cs="Times New Roman"/>
+          <w:sz w:val="28"/>
+          <w:szCs w:val="28"/>
         </w:rPr>
         <w:t>output</w:t>
       </w:r>
@@ -3241,7 +3043,6 @@
           <w:rFonts w:ascii="Times New Roman" w:hAnsi="Times New Roman" w:cs="Times New Roman"/>
           <w:sz w:val="28"/>
           <w:szCs w:val="28"/>
-          <w:lang w:val="ru-RU"/>
         </w:rPr>
         <w:t xml:space="preserve"> -= T</w:t>
       </w:r>
@@ -3252,34 +3053,30 @@
           <w:rFonts w:ascii="Times New Roman" w:hAnsi="Times New Roman" w:cs="Times New Roman"/>
           <w:sz w:val="28"/>
           <w:szCs w:val="28"/>
-          <w:lang w:val="ru-RU"/>
-        </w:rPr>
-      </w:pPr>
-    </w:p>
-    <w:p>
-      <w:pPr>
-        <w:rPr>
-          <w:rFonts w:ascii="Times New Roman" w:hAnsi="Times New Roman" w:cs="Times New Roman"/>
-          <w:sz w:val="28"/>
-          <w:szCs w:val="28"/>
-          <w:lang w:val="ru-RU"/>
-        </w:rPr>
-      </w:pPr>
-      <w:r>
-        <w:rPr>
-          <w:rFonts w:ascii="Times New Roman" w:hAnsi="Times New Roman" w:cs="Times New Roman"/>
-          <w:sz w:val="28"/>
-          <w:szCs w:val="28"/>
-          <w:lang w:val="ru-RU"/>
-        </w:rPr>
-        <w:tab/>
-      </w:r>
-      <w:r>
-        <w:rPr>
-          <w:rFonts w:ascii="Times New Roman" w:hAnsi="Times New Roman" w:cs="Times New Roman"/>
-          <w:sz w:val="28"/>
-          <w:szCs w:val="28"/>
-          <w:lang w:val="ru-RU"/>
+        </w:rPr>
+      </w:pPr>
+    </w:p>
+    <w:p>
+      <w:pPr>
+        <w:rPr>
+          <w:rFonts w:ascii="Times New Roman" w:hAnsi="Times New Roman" w:cs="Times New Roman"/>
+          <w:sz w:val="28"/>
+          <w:szCs w:val="28"/>
+        </w:rPr>
+      </w:pPr>
+      <w:r>
+        <w:rPr>
+          <w:rFonts w:ascii="Times New Roman" w:hAnsi="Times New Roman" w:cs="Times New Roman"/>
+          <w:sz w:val="28"/>
+          <w:szCs w:val="28"/>
+        </w:rPr>
+        <w:tab/>
+      </w:r>
+      <w:r>
+        <w:rPr>
+          <w:rFonts w:ascii="Times New Roman" w:hAnsi="Times New Roman" w:cs="Times New Roman"/>
+          <w:sz w:val="28"/>
+          <w:szCs w:val="28"/>
         </w:rPr>
         <w:tab/>
         <w:t>#Корректируем порог нейронной сети, веса и ошибку</w:t>
@@ -3299,16 +3096,14 @@
           <w:rFonts w:ascii="Times New Roman" w:hAnsi="Times New Roman" w:cs="Times New Roman"/>
           <w:sz w:val="28"/>
           <w:szCs w:val="28"/>
-          <w:lang w:val="ru-RU"/>
-        </w:rPr>
-        <w:tab/>
-      </w:r>
-      <w:r>
-        <w:rPr>
-          <w:rFonts w:ascii="Times New Roman" w:hAnsi="Times New Roman" w:cs="Times New Roman"/>
-          <w:sz w:val="28"/>
-          <w:szCs w:val="28"/>
-          <w:lang w:val="ru-RU"/>
+        </w:rPr>
+        <w:tab/>
+      </w:r>
+      <w:r>
+        <w:rPr>
+          <w:rFonts w:ascii="Times New Roman" w:hAnsi="Times New Roman" w:cs="Times New Roman"/>
+          <w:sz w:val="28"/>
+          <w:szCs w:val="28"/>
         </w:rPr>
         <w:tab/>
       </w:r>
@@ -3881,7 +3676,6 @@
           <w:rFonts w:ascii="Times New Roman" w:hAnsi="Times New Roman" w:cs="Times New Roman"/>
           <w:sz w:val="28"/>
           <w:szCs w:val="28"/>
-          <w:lang w:val="ru-RU"/>
         </w:rPr>
         <w:t>ЭПОХИ</w:t>
       </w:r>
@@ -3978,7 +3772,6 @@
           <w:rFonts w:ascii="Times New Roman" w:hAnsi="Times New Roman" w:cs="Times New Roman"/>
           <w:sz w:val="28"/>
           <w:szCs w:val="28"/>
-          <w:lang w:val="ru-RU"/>
         </w:rPr>
         <w:t>Результаты</w:t>
       </w:r>
@@ -3996,7 +3789,6 @@
           <w:rFonts w:ascii="Times New Roman" w:hAnsi="Times New Roman" w:cs="Times New Roman"/>
           <w:sz w:val="28"/>
           <w:szCs w:val="28"/>
-          <w:lang w:val="ru-RU"/>
         </w:rPr>
         <w:t>обучения</w:t>
       </w:r>
@@ -4046,33 +3838,31 @@
           <w:rFonts w:ascii="Times New Roman" w:hAnsi="Times New Roman" w:cs="Times New Roman"/>
           <w:sz w:val="28"/>
           <w:szCs w:val="28"/>
-          <w:lang w:val="ru-RU"/>
-        </w:rPr>
-      </w:pPr>
-      <w:r>
-        <w:rPr>
-          <w:rFonts w:ascii="Times New Roman" w:hAnsi="Times New Roman" w:cs="Times New Roman"/>
-          <w:sz w:val="28"/>
-          <w:szCs w:val="28"/>
-          <w:lang w:val="en-US"/>
-        </w:rPr>
-        <w:tab/>
-      </w:r>
-      <w:r>
-        <w:rPr>
-          <w:rFonts w:ascii="Times New Roman" w:hAnsi="Times New Roman" w:cs="Times New Roman"/>
-          <w:sz w:val="28"/>
-          <w:szCs w:val="28"/>
-          <w:lang w:val="en-US"/>
-        </w:rPr>
-        <w:tab/>
-      </w:r>
-      <w:r>
-        <w:rPr>
-          <w:rFonts w:ascii="Times New Roman" w:hAnsi="Times New Roman" w:cs="Times New Roman"/>
-          <w:sz w:val="28"/>
-          <w:szCs w:val="28"/>
-          <w:lang w:val="ru-RU"/>
+        </w:rPr>
+      </w:pPr>
+      <w:r>
+        <w:rPr>
+          <w:rFonts w:ascii="Times New Roman" w:hAnsi="Times New Roman" w:cs="Times New Roman"/>
+          <w:sz w:val="28"/>
+          <w:szCs w:val="28"/>
+          <w:lang w:val="en-US"/>
+        </w:rPr>
+        <w:tab/>
+      </w:r>
+      <w:r>
+        <w:rPr>
+          <w:rFonts w:ascii="Times New Roman" w:hAnsi="Times New Roman" w:cs="Times New Roman"/>
+          <w:sz w:val="28"/>
+          <w:szCs w:val="28"/>
+          <w:lang w:val="en-US"/>
+        </w:rPr>
+        <w:tab/>
+      </w:r>
+      <w:r>
+        <w:rPr>
+          <w:rFonts w:ascii="Times New Roman" w:hAnsi="Times New Roman" w:cs="Times New Roman"/>
+          <w:sz w:val="28"/>
+          <w:szCs w:val="28"/>
         </w:rPr>
         <w:t>"N",</w:t>
       </w:r>
@@ -4083,24 +3873,21 @@
           <w:rFonts w:ascii="Times New Roman" w:hAnsi="Times New Roman" w:cs="Times New Roman"/>
           <w:sz w:val="28"/>
           <w:szCs w:val="28"/>
-          <w:lang w:val="ru-RU"/>
-        </w:rPr>
-      </w:pPr>
-      <w:r>
-        <w:rPr>
-          <w:rFonts w:ascii="Times New Roman" w:hAnsi="Times New Roman" w:cs="Times New Roman"/>
-          <w:sz w:val="28"/>
-          <w:szCs w:val="28"/>
-          <w:lang w:val="ru-RU"/>
-        </w:rPr>
-        <w:tab/>
-      </w:r>
-      <w:r>
-        <w:rPr>
-          <w:rFonts w:ascii="Times New Roman" w:hAnsi="Times New Roman" w:cs="Times New Roman"/>
-          <w:sz w:val="28"/>
-          <w:szCs w:val="28"/>
-          <w:lang w:val="ru-RU"/>
+        </w:rPr>
+      </w:pPr>
+      <w:r>
+        <w:rPr>
+          <w:rFonts w:ascii="Times New Roman" w:hAnsi="Times New Roman" w:cs="Times New Roman"/>
+          <w:sz w:val="28"/>
+          <w:szCs w:val="28"/>
+        </w:rPr>
+        <w:tab/>
+      </w:r>
+      <w:r>
+        <w:rPr>
+          <w:rFonts w:ascii="Times New Roman" w:hAnsi="Times New Roman" w:cs="Times New Roman"/>
+          <w:sz w:val="28"/>
+          <w:szCs w:val="28"/>
         </w:rPr>
         <w:tab/>
         <w:t>"Эталонное значение",</w:t>
@@ -4112,24 +3899,21 @@
           <w:rFonts w:ascii="Times New Roman" w:hAnsi="Times New Roman" w:cs="Times New Roman"/>
           <w:sz w:val="28"/>
           <w:szCs w:val="28"/>
-          <w:lang w:val="ru-RU"/>
-        </w:rPr>
-      </w:pPr>
-      <w:r>
-        <w:rPr>
-          <w:rFonts w:ascii="Times New Roman" w:hAnsi="Times New Roman" w:cs="Times New Roman"/>
-          <w:sz w:val="28"/>
-          <w:szCs w:val="28"/>
-          <w:lang w:val="ru-RU"/>
-        </w:rPr>
-        <w:tab/>
-      </w:r>
-      <w:r>
-        <w:rPr>
-          <w:rFonts w:ascii="Times New Roman" w:hAnsi="Times New Roman" w:cs="Times New Roman"/>
-          <w:sz w:val="28"/>
-          <w:szCs w:val="28"/>
-          <w:lang w:val="ru-RU"/>
+        </w:rPr>
+      </w:pPr>
+      <w:r>
+        <w:rPr>
+          <w:rFonts w:ascii="Times New Roman" w:hAnsi="Times New Roman" w:cs="Times New Roman"/>
+          <w:sz w:val="28"/>
+          <w:szCs w:val="28"/>
+        </w:rPr>
+        <w:tab/>
+      </w:r>
+      <w:r>
+        <w:rPr>
+          <w:rFonts w:ascii="Times New Roman" w:hAnsi="Times New Roman" w:cs="Times New Roman"/>
+          <w:sz w:val="28"/>
+          <w:szCs w:val="28"/>
         </w:rPr>
         <w:tab/>
         <w:t>"Полученное значение",</w:t>
@@ -4149,16 +3933,14 @@
           <w:rFonts w:ascii="Times New Roman" w:hAnsi="Times New Roman" w:cs="Times New Roman"/>
           <w:sz w:val="28"/>
           <w:szCs w:val="28"/>
-          <w:lang w:val="ru-RU"/>
-        </w:rPr>
-        <w:tab/>
-      </w:r>
-      <w:r>
-        <w:rPr>
-          <w:rFonts w:ascii="Times New Roman" w:hAnsi="Times New Roman" w:cs="Times New Roman"/>
-          <w:sz w:val="28"/>
-          <w:szCs w:val="28"/>
-          <w:lang w:val="ru-RU"/>
+        </w:rPr>
+        <w:tab/>
+      </w:r>
+      <w:r>
+        <w:rPr>
+          <w:rFonts w:ascii="Times New Roman" w:hAnsi="Times New Roman" w:cs="Times New Roman"/>
+          <w:sz w:val="28"/>
+          <w:szCs w:val="28"/>
         </w:rPr>
         <w:tab/>
       </w:r>
@@ -4176,7 +3958,6 @@
           <w:rFonts w:ascii="Times New Roman" w:hAnsi="Times New Roman" w:cs="Times New Roman"/>
           <w:sz w:val="28"/>
           <w:szCs w:val="28"/>
-          <w:lang w:val="ru-RU"/>
         </w:rPr>
         <w:t>Ошибка</w:t>
       </w:r>
@@ -4957,33 +4738,31 @@
           <w:rFonts w:ascii="Times New Roman" w:hAnsi="Times New Roman" w:cs="Times New Roman"/>
           <w:sz w:val="28"/>
           <w:szCs w:val="28"/>
-          <w:lang w:val="ru-RU"/>
-        </w:rPr>
-      </w:pPr>
-      <w:r>
-        <w:rPr>
-          <w:rFonts w:ascii="Times New Roman" w:hAnsi="Times New Roman" w:cs="Times New Roman"/>
-          <w:sz w:val="28"/>
-          <w:szCs w:val="28"/>
-          <w:lang w:val="en-US"/>
-        </w:rPr>
-        <w:tab/>
-      </w:r>
-      <w:r>
-        <w:rPr>
-          <w:rFonts w:ascii="Times New Roman" w:hAnsi="Times New Roman" w:cs="Times New Roman"/>
-          <w:sz w:val="28"/>
-          <w:szCs w:val="28"/>
-          <w:lang w:val="en-US"/>
-        </w:rPr>
-        <w:tab/>
-      </w:r>
-      <w:r>
-        <w:rPr>
-          <w:rFonts w:ascii="Times New Roman" w:hAnsi="Times New Roman" w:cs="Times New Roman"/>
-          <w:sz w:val="28"/>
-          <w:szCs w:val="28"/>
-          <w:lang w:val="ru-RU"/>
+        </w:rPr>
+      </w:pPr>
+      <w:r>
+        <w:rPr>
+          <w:rFonts w:ascii="Times New Roman" w:hAnsi="Times New Roman" w:cs="Times New Roman"/>
+          <w:sz w:val="28"/>
+          <w:szCs w:val="28"/>
+          <w:lang w:val="en-US"/>
+        </w:rPr>
+        <w:tab/>
+      </w:r>
+      <w:r>
+        <w:rPr>
+          <w:rFonts w:ascii="Times New Roman" w:hAnsi="Times New Roman" w:cs="Times New Roman"/>
+          <w:sz w:val="28"/>
+          <w:szCs w:val="28"/>
+          <w:lang w:val="en-US"/>
+        </w:rPr>
+        <w:tab/>
+      </w:r>
+      <w:r>
+        <w:rPr>
+          <w:rFonts w:ascii="Times New Roman" w:hAnsi="Times New Roman" w:cs="Times New Roman"/>
+          <w:sz w:val="28"/>
+          <w:szCs w:val="28"/>
         </w:rPr>
         <w:t>))</w:t>
       </w:r>
@@ -4994,17 +4773,15 @@
           <w:rFonts w:ascii="Times New Roman" w:hAnsi="Times New Roman" w:cs="Times New Roman"/>
           <w:sz w:val="28"/>
           <w:szCs w:val="28"/>
-          <w:lang w:val="ru-RU"/>
-        </w:rPr>
-      </w:pPr>
-    </w:p>
-    <w:p>
-      <w:pPr>
-        <w:rPr>
-          <w:rFonts w:ascii="Times New Roman" w:hAnsi="Times New Roman" w:cs="Times New Roman"/>
-          <w:sz w:val="28"/>
-          <w:szCs w:val="28"/>
-          <w:lang w:val="ru-RU"/>
+        </w:rPr>
+      </w:pPr>
+    </w:p>
+    <w:p>
+      <w:pPr>
+        <w:rPr>
+          <w:rFonts w:ascii="Times New Roman" w:hAnsi="Times New Roman" w:cs="Times New Roman"/>
+          <w:sz w:val="28"/>
+          <w:szCs w:val="28"/>
         </w:rPr>
       </w:pPr>
       <w:proofErr w:type="spellStart"/>
@@ -5014,7 +4791,6 @@
           <w:rFonts w:ascii="Times New Roman" w:hAnsi="Times New Roman" w:cs="Times New Roman"/>
           <w:sz w:val="28"/>
           <w:szCs w:val="28"/>
-          <w:lang w:val="ru-RU"/>
         </w:rPr>
         <w:t>print</w:t>
       </w:r>
@@ -5024,7 +4800,6 @@
           <w:rFonts w:ascii="Times New Roman" w:hAnsi="Times New Roman" w:cs="Times New Roman"/>
           <w:sz w:val="28"/>
           <w:szCs w:val="28"/>
-          <w:lang w:val="ru-RU"/>
         </w:rPr>
         <w:t>(</w:t>
       </w:r>
@@ -5034,7 +4809,6 @@
           <w:rFonts w:ascii="Times New Roman" w:hAnsi="Times New Roman" w:cs="Times New Roman"/>
           <w:sz w:val="28"/>
           <w:szCs w:val="28"/>
-          <w:lang w:val="ru-RU"/>
         </w:rPr>
         <w:t>"Результаты прогнозирования:")</w:t>
       </w:r>
@@ -5045,7 +4819,6 @@
           <w:rFonts w:ascii="Times New Roman" w:hAnsi="Times New Roman" w:cs="Times New Roman"/>
           <w:sz w:val="28"/>
           <w:szCs w:val="28"/>
-          <w:lang w:val="ru-RU"/>
         </w:rPr>
       </w:pPr>
       <w:proofErr w:type="spellStart"/>
@@ -5055,7 +4828,6 @@
           <w:rFonts w:ascii="Times New Roman" w:hAnsi="Times New Roman" w:cs="Times New Roman"/>
           <w:sz w:val="28"/>
           <w:szCs w:val="28"/>
-          <w:lang w:val="ru-RU"/>
         </w:rPr>
         <w:t>print</w:t>
       </w:r>
@@ -5065,7 +4837,6 @@
           <w:rFonts w:ascii="Times New Roman" w:hAnsi="Times New Roman" w:cs="Times New Roman"/>
           <w:sz w:val="28"/>
           <w:szCs w:val="28"/>
-          <w:lang w:val="ru-RU"/>
         </w:rPr>
         <w:t>(</w:t>
       </w:r>
@@ -5075,7 +4846,6 @@
           <w:rFonts w:ascii="Times New Roman" w:hAnsi="Times New Roman" w:cs="Times New Roman"/>
           <w:sz w:val="28"/>
           <w:szCs w:val="28"/>
-          <w:lang w:val="ru-RU"/>
         </w:rPr>
         <w:t>" %2s %2s %2s %2s " % (</w:t>
       </w:r>
@@ -5086,24 +4856,21 @@
           <w:rFonts w:ascii="Times New Roman" w:hAnsi="Times New Roman" w:cs="Times New Roman"/>
           <w:sz w:val="28"/>
           <w:szCs w:val="28"/>
-          <w:lang w:val="ru-RU"/>
-        </w:rPr>
-      </w:pPr>
-      <w:r>
-        <w:rPr>
-          <w:rFonts w:ascii="Times New Roman" w:hAnsi="Times New Roman" w:cs="Times New Roman"/>
-          <w:sz w:val="28"/>
-          <w:szCs w:val="28"/>
-          <w:lang w:val="ru-RU"/>
-        </w:rPr>
-        <w:tab/>
-      </w:r>
-      <w:r>
-        <w:rPr>
-          <w:rFonts w:ascii="Times New Roman" w:hAnsi="Times New Roman" w:cs="Times New Roman"/>
-          <w:sz w:val="28"/>
-          <w:szCs w:val="28"/>
-          <w:lang w:val="ru-RU"/>
+        </w:rPr>
+      </w:pPr>
+      <w:r>
+        <w:rPr>
+          <w:rFonts w:ascii="Times New Roman" w:hAnsi="Times New Roman" w:cs="Times New Roman"/>
+          <w:sz w:val="28"/>
+          <w:szCs w:val="28"/>
+        </w:rPr>
+        <w:tab/>
+      </w:r>
+      <w:r>
+        <w:rPr>
+          <w:rFonts w:ascii="Times New Roman" w:hAnsi="Times New Roman" w:cs="Times New Roman"/>
+          <w:sz w:val="28"/>
+          <w:szCs w:val="28"/>
         </w:rPr>
         <w:tab/>
         <w:t>"N",</w:t>
@@ -5115,24 +4882,21 @@
           <w:rFonts w:ascii="Times New Roman" w:hAnsi="Times New Roman" w:cs="Times New Roman"/>
           <w:sz w:val="28"/>
           <w:szCs w:val="28"/>
-          <w:lang w:val="ru-RU"/>
-        </w:rPr>
-      </w:pPr>
-      <w:r>
-        <w:rPr>
-          <w:rFonts w:ascii="Times New Roman" w:hAnsi="Times New Roman" w:cs="Times New Roman"/>
-          <w:sz w:val="28"/>
-          <w:szCs w:val="28"/>
-          <w:lang w:val="ru-RU"/>
-        </w:rPr>
-        <w:tab/>
-      </w:r>
-      <w:r>
-        <w:rPr>
-          <w:rFonts w:ascii="Times New Roman" w:hAnsi="Times New Roman" w:cs="Times New Roman"/>
-          <w:sz w:val="28"/>
-          <w:szCs w:val="28"/>
-          <w:lang w:val="ru-RU"/>
+        </w:rPr>
+      </w:pPr>
+      <w:r>
+        <w:rPr>
+          <w:rFonts w:ascii="Times New Roman" w:hAnsi="Times New Roman" w:cs="Times New Roman"/>
+          <w:sz w:val="28"/>
+          <w:szCs w:val="28"/>
+        </w:rPr>
+        <w:tab/>
+      </w:r>
+      <w:r>
+        <w:rPr>
+          <w:rFonts w:ascii="Times New Roman" w:hAnsi="Times New Roman" w:cs="Times New Roman"/>
+          <w:sz w:val="28"/>
+          <w:szCs w:val="28"/>
         </w:rPr>
         <w:tab/>
         <w:t>"Эталонное значение",</w:t>
@@ -5152,16 +4916,14 @@
           <w:rFonts w:ascii="Times New Roman" w:hAnsi="Times New Roman" w:cs="Times New Roman"/>
           <w:sz w:val="28"/>
           <w:szCs w:val="28"/>
-          <w:lang w:val="ru-RU"/>
-        </w:rPr>
-        <w:tab/>
-      </w:r>
-      <w:r>
-        <w:rPr>
-          <w:rFonts w:ascii="Times New Roman" w:hAnsi="Times New Roman" w:cs="Times New Roman"/>
-          <w:sz w:val="28"/>
-          <w:szCs w:val="28"/>
-          <w:lang w:val="ru-RU"/>
+        </w:rPr>
+        <w:tab/>
+      </w:r>
+      <w:r>
+        <w:rPr>
+          <w:rFonts w:ascii="Times New Roman" w:hAnsi="Times New Roman" w:cs="Times New Roman"/>
+          <w:sz w:val="28"/>
+          <w:szCs w:val="28"/>
         </w:rPr>
         <w:tab/>
       </w:r>
@@ -5179,7 +4941,6 @@
           <w:rFonts w:ascii="Times New Roman" w:hAnsi="Times New Roman" w:cs="Times New Roman"/>
           <w:sz w:val="28"/>
           <w:szCs w:val="28"/>
-          <w:lang w:val="ru-RU"/>
         </w:rPr>
         <w:t>Полученное</w:t>
       </w:r>
@@ -5197,7 +4958,6 @@
           <w:rFonts w:ascii="Times New Roman" w:hAnsi="Times New Roman" w:cs="Times New Roman"/>
           <w:sz w:val="28"/>
           <w:szCs w:val="28"/>
-          <w:lang w:val="ru-RU"/>
         </w:rPr>
         <w:t>значение</w:t>
       </w:r>
@@ -5244,7 +5004,6 @@
           <w:rFonts w:ascii="Times New Roman" w:hAnsi="Times New Roman" w:cs="Times New Roman"/>
           <w:sz w:val="28"/>
           <w:szCs w:val="28"/>
-          <w:lang w:val="ru-RU"/>
         </w:rPr>
         <w:t>Ошибка</w:t>
       </w:r>
@@ -6174,33 +5933,31 @@
           <w:rFonts w:ascii="Times New Roman" w:hAnsi="Times New Roman" w:cs="Times New Roman"/>
           <w:sz w:val="28"/>
           <w:szCs w:val="28"/>
-          <w:lang w:val="ru-RU"/>
-        </w:rPr>
-      </w:pPr>
-      <w:r>
-        <w:rPr>
-          <w:rFonts w:ascii="Times New Roman" w:hAnsi="Times New Roman" w:cs="Times New Roman"/>
-          <w:sz w:val="28"/>
-          <w:szCs w:val="28"/>
-          <w:lang w:val="en-US"/>
-        </w:rPr>
-        <w:tab/>
-      </w:r>
-      <w:r>
-        <w:rPr>
-          <w:rFonts w:ascii="Times New Roman" w:hAnsi="Times New Roman" w:cs="Times New Roman"/>
-          <w:sz w:val="28"/>
-          <w:szCs w:val="28"/>
-          <w:lang w:val="en-US"/>
-        </w:rPr>
-        <w:tab/>
-      </w:r>
-      <w:r>
-        <w:rPr>
-          <w:rFonts w:ascii="Times New Roman" w:hAnsi="Times New Roman" w:cs="Times New Roman"/>
-          <w:sz w:val="28"/>
-          <w:szCs w:val="28"/>
-          <w:lang w:val="ru-RU"/>
+        </w:rPr>
+      </w:pPr>
+      <w:r>
+        <w:rPr>
+          <w:rFonts w:ascii="Times New Roman" w:hAnsi="Times New Roman" w:cs="Times New Roman"/>
+          <w:sz w:val="28"/>
+          <w:szCs w:val="28"/>
+          <w:lang w:val="en-US"/>
+        </w:rPr>
+        <w:tab/>
+      </w:r>
+      <w:r>
+        <w:rPr>
+          <w:rFonts w:ascii="Times New Roman" w:hAnsi="Times New Roman" w:cs="Times New Roman"/>
+          <w:sz w:val="28"/>
+          <w:szCs w:val="28"/>
+          <w:lang w:val="en-US"/>
+        </w:rPr>
+        <w:tab/>
+      </w:r>
+      <w:r>
+        <w:rPr>
+          <w:rFonts w:ascii="Times New Roman" w:hAnsi="Times New Roman" w:cs="Times New Roman"/>
+          <w:sz w:val="28"/>
+          <w:szCs w:val="28"/>
         </w:rPr>
         <w:t>))</w:t>
       </w:r>
@@ -6211,25 +5968,22 @@
           <w:rFonts w:ascii="Times New Roman" w:hAnsi="Times New Roman" w:cs="Times New Roman"/>
           <w:sz w:val="28"/>
           <w:szCs w:val="28"/>
-          <w:lang w:val="ru-RU"/>
-        </w:rPr>
-      </w:pPr>
-    </w:p>
-    <w:p>
-      <w:pPr>
-        <w:rPr>
-          <w:rFonts w:ascii="Times New Roman" w:hAnsi="Times New Roman" w:cs="Times New Roman"/>
-          <w:sz w:val="28"/>
-          <w:szCs w:val="28"/>
-          <w:lang w:val="ru-RU"/>
-        </w:rPr>
-      </w:pPr>
-      <w:r>
-        <w:rPr>
-          <w:rFonts w:ascii="Times New Roman" w:hAnsi="Times New Roman" w:cs="Times New Roman"/>
-          <w:sz w:val="28"/>
-          <w:szCs w:val="28"/>
-          <w:lang w:val="ru-RU"/>
+        </w:rPr>
+      </w:pPr>
+    </w:p>
+    <w:p>
+      <w:pPr>
+        <w:rPr>
+          <w:rFonts w:ascii="Times New Roman" w:hAnsi="Times New Roman" w:cs="Times New Roman"/>
+          <w:sz w:val="28"/>
+          <w:szCs w:val="28"/>
+        </w:rPr>
+      </w:pPr>
+      <w:r>
+        <w:rPr>
+          <w:rFonts w:ascii="Times New Roman" w:hAnsi="Times New Roman" w:cs="Times New Roman"/>
+          <w:sz w:val="28"/>
+          <w:szCs w:val="28"/>
         </w:rPr>
         <w:t xml:space="preserve">Результат выполнения с </w:t>
       </w:r>
@@ -6238,7 +5992,6 @@
           <w:rFonts w:ascii="Times New Roman" w:hAnsi="Times New Roman" w:cs="Times New Roman"/>
           <w:sz w:val="28"/>
           <w:szCs w:val="28"/>
-          <w:lang w:val="ru-RU"/>
         </w:rPr>
         <w:t>адаптивным шагом обучения:</w:t>
       </w:r>
@@ -6249,7 +6002,6 @@
           <w:rFonts w:ascii="Times New Roman" w:hAnsi="Times New Roman" w:cs="Times New Roman"/>
           <w:sz w:val="28"/>
           <w:szCs w:val="28"/>
-          <w:lang w:val="ru-RU"/>
         </w:rPr>
       </w:pPr>
       <w:r>
@@ -6299,7 +6051,6 @@
           <w:rFonts w:ascii="Times New Roman" w:hAnsi="Times New Roman" w:cs="Times New Roman"/>
           <w:sz w:val="28"/>
           <w:szCs w:val="28"/>
-          <w:lang w:val="ru-RU"/>
         </w:rPr>
       </w:pPr>
       <w:r>
@@ -6360,15 +6111,13 @@
           <w:rFonts w:ascii="Times New Roman" w:hAnsi="Times New Roman" w:cs="Times New Roman"/>
           <w:sz w:val="28"/>
           <w:szCs w:val="28"/>
-          <w:lang w:val="ru-RU"/>
-        </w:rPr>
-      </w:pPr>
-      <w:r>
-        <w:rPr>
-          <w:rFonts w:ascii="Times New Roman" w:hAnsi="Times New Roman" w:cs="Times New Roman"/>
-          <w:sz w:val="28"/>
-          <w:szCs w:val="28"/>
-          <w:lang w:val="ru-RU"/>
+        </w:rPr>
+      </w:pPr>
+      <w:r>
+        <w:rPr>
+          <w:rFonts w:ascii="Times New Roman" w:hAnsi="Times New Roman" w:cs="Times New Roman"/>
+          <w:sz w:val="28"/>
+          <w:szCs w:val="28"/>
         </w:rPr>
         <w:t>Вывод: адаптивный шаг обучения нейронной сети позволяет сократить количество эпох обучения искусственной нейронной сети.</w:t>
       </w:r>
@@ -6379,17 +6128,15 @@
           <w:rFonts w:ascii="Times New Roman" w:hAnsi="Times New Roman" w:cs="Times New Roman"/>
           <w:sz w:val="28"/>
           <w:szCs w:val="28"/>
-          <w:lang w:val="ru-RU"/>
-        </w:rPr>
-      </w:pPr>
-    </w:p>
-    <w:p>
-      <w:pPr>
-        <w:rPr>
-          <w:rFonts w:ascii="Times New Roman" w:hAnsi="Times New Roman" w:cs="Times New Roman"/>
-          <w:sz w:val="28"/>
-          <w:szCs w:val="28"/>
-          <w:lang w:val="ru-RU"/>
+        </w:rPr>
+      </w:pPr>
+    </w:p>
+    <w:p>
+      <w:pPr>
+        <w:rPr>
+          <w:rFonts w:ascii="Times New Roman" w:hAnsi="Times New Roman" w:cs="Times New Roman"/>
+          <w:sz w:val="28"/>
+          <w:szCs w:val="28"/>
         </w:rPr>
       </w:pPr>
     </w:p>
@@ -6411,7 +6158,7 @@
         <w:rFonts w:asciiTheme="minorHAnsi" w:eastAsiaTheme="minorHAnsi" w:hAnsiTheme="minorHAnsi" w:cstheme="minorBidi"/>
         <w:sz w:val="22"/>
         <w:szCs w:val="22"/>
-        <w:lang w:eastAsia="en-US" w:bidi="ar-SA"/>
+        <w:lang w:val="ru-RU" w:eastAsia="en-US" w:bidi="ar-SA"/>
       </w:rPr>
     </w:rPrDefault>
     <w:pPrDefault>

</xml_diff>